<commit_message>
software architecture course started
</commit_message>
<xml_diff>
--- a/programming/архитектура.docx
+++ b/programming/архитектура.docx
@@ -997,7 +997,7 @@
       <w:tblPr>
         <w:tblW w:w="10466" w:type="dxa"/>
         <w:jc w:val="left"/>
-        <w:tblInd w:w="48" w:type="dxa"/>
+        <w:tblInd w:w="44" w:type="dxa"/>
         <w:tblBorders>
           <w:top w:val="single" w:sz="2" w:space="0" w:color="000001"/>
           <w:left w:val="single" w:sz="2" w:space="0" w:color="000001"/>
@@ -1008,7 +1008,7 @@
         </w:tblBorders>
         <w:tblCellMar>
           <w:top w:w="55" w:type="dxa"/>
-          <w:left w:w="40" w:type="dxa"/>
+          <w:left w:w="34" w:type="dxa"/>
           <w:bottom w:w="55" w:type="dxa"/>
           <w:right w:w="55" w:type="dxa"/>
         </w:tblCellMar>
@@ -1033,7 +1033,7 @@
             </w:tcBorders>
             <w:shd w:fill="auto" w:val="clear"/>
             <w:tcMar>
-              <w:left w:w="40" w:type="dxa"/>
+              <w:left w:w="34" w:type="dxa"/>
             </w:tcMar>
           </w:tcPr>
           <w:p>
@@ -1077,7 +1077,7 @@
             </w:tcBorders>
             <w:shd w:fill="auto" w:val="clear"/>
             <w:tcMar>
-              <w:left w:w="40" w:type="dxa"/>
+              <w:left w:w="34" w:type="dxa"/>
             </w:tcMar>
           </w:tcPr>
           <w:p>
@@ -1166,7 +1166,7 @@
             </w:tcBorders>
             <w:shd w:fill="auto" w:val="clear"/>
             <w:tcMar>
-              <w:left w:w="40" w:type="dxa"/>
+              <w:left w:w="34" w:type="dxa"/>
             </w:tcMar>
           </w:tcPr>
           <w:p>
@@ -1287,7 +1287,7 @@
       <w:tblPr>
         <w:tblW w:w="10466" w:type="dxa"/>
         <w:jc w:val="left"/>
-        <w:tblInd w:w="48" w:type="dxa"/>
+        <w:tblInd w:w="44" w:type="dxa"/>
         <w:tblBorders>
           <w:top w:val="single" w:sz="2" w:space="0" w:color="000001"/>
           <w:left w:val="single" w:sz="2" w:space="0" w:color="000001"/>
@@ -1298,7 +1298,7 @@
         </w:tblBorders>
         <w:tblCellMar>
           <w:top w:w="55" w:type="dxa"/>
-          <w:left w:w="40" w:type="dxa"/>
+          <w:left w:w="34" w:type="dxa"/>
           <w:bottom w:w="55" w:type="dxa"/>
           <w:right w:w="55" w:type="dxa"/>
         </w:tblCellMar>
@@ -1323,7 +1323,7 @@
             </w:tcBorders>
             <w:shd w:fill="auto" w:val="clear"/>
             <w:tcMar>
-              <w:left w:w="40" w:type="dxa"/>
+              <w:left w:w="34" w:type="dxa"/>
             </w:tcMar>
           </w:tcPr>
           <w:p>
@@ -1367,7 +1367,7 @@
             </w:tcBorders>
             <w:shd w:fill="auto" w:val="clear"/>
             <w:tcMar>
-              <w:left w:w="40" w:type="dxa"/>
+              <w:left w:w="34" w:type="dxa"/>
             </w:tcMar>
           </w:tcPr>
           <w:p>
@@ -1504,7 +1504,7 @@
             </w:tcBorders>
             <w:shd w:fill="auto" w:val="clear"/>
             <w:tcMar>
-              <w:left w:w="40" w:type="dxa"/>
+              <w:left w:w="34" w:type="dxa"/>
             </w:tcMar>
           </w:tcPr>
           <w:p>
@@ -3689,20 +3689,77 @@
         <w:pStyle w:val="Normal"/>
         <w:spacing w:lineRule="auto" w:line="240" w:before="0" w:after="0"/>
         <w:jc w:val="left"/>
+        <w:rPr/>
+      </w:pPr>
+      <w:r>
+        <w:rPr/>
+      </w:r>
+    </w:p>
+    <w:p>
+      <w:pPr>
+        <w:pStyle w:val="Normal"/>
+        <w:spacing w:lineRule="auto" w:line="240" w:before="0" w:after="0"/>
+        <w:jc w:val="left"/>
         <w:rPr>
           <w:rFonts w:ascii="Tahoma" w:hAnsi="Tahoma" w:cs="Tahoma"/>
-          <w:color w:val="00000A"/>
-          <w:sz w:val="24"/>
-          <w:szCs w:val="24"/>
-        </w:rPr>
-      </w:pPr>
-      <w:r>
-        <w:rPr>
-          <w:rFonts w:cs="Tahoma" w:ascii="Tahoma" w:hAnsi="Tahoma"/>
-          <w:color w:val="00000A"/>
-          <w:sz w:val="24"/>
-          <w:szCs w:val="24"/>
-        </w:rPr>
+          <w:b/>
+          <w:b/>
+          <w:bCs/>
+          <w:color w:val="FF0000"/>
+          <w:sz w:val="24"/>
+          <w:szCs w:val="24"/>
+        </w:rPr>
+      </w:pPr>
+      <w:r>
+        <w:rPr>
+          <w:rFonts w:cs="Tahoma" w:ascii="Tahoma" w:hAnsi="Tahoma"/>
+          <w:b/>
+          <w:bCs/>
+          <w:color w:val="FF0000"/>
+          <w:sz w:val="24"/>
+          <w:szCs w:val="24"/>
+        </w:rPr>
+      </w:r>
+      <w:r>
+        <w:br w:type="page"/>
+      </w:r>
+    </w:p>
+    <w:p>
+      <w:pPr>
+        <w:pStyle w:val="Normal"/>
+        <w:spacing w:lineRule="auto" w:line="240" w:before="0" w:after="0"/>
+        <w:jc w:val="left"/>
+        <w:rPr/>
+      </w:pPr>
+      <w:r>
+        <w:rPr>
+          <w:rFonts w:cs="Tahoma" w:ascii="Tahoma" w:hAnsi="Tahoma"/>
+          <w:b/>
+          <w:bCs/>
+          <w:color w:val="FF0000"/>
+          <w:sz w:val="24"/>
+          <w:szCs w:val="24"/>
+        </w:rPr>
+        <w:t>KRUTCHEN`S 4+1 VIEW MODEL</w:t>
+      </w:r>
+    </w:p>
+    <w:p>
+      <w:pPr>
+        <w:pStyle w:val="Normal"/>
+        <w:spacing w:lineRule="auto" w:line="240" w:before="0" w:after="0"/>
+        <w:jc w:val="left"/>
+        <w:rPr/>
+      </w:pPr>
+      <w:r>
+        <w:rPr>
+          <w:rFonts w:cs="Tahoma" w:ascii="Tahoma" w:hAnsi="Tahoma"/>
+          <w:b w:val="false"/>
+          <w:bCs w:val="false"/>
+          <w:color w:val="00000A"/>
+          <w:sz w:val="24"/>
+          <w:szCs w:val="24"/>
+        </w:rPr>
+        <w:t>Для того, что бы полностью смоделировать поведение и разработку программной системы, нужны разные точки зрения. Эта модель предполагает:</w:t>
       </w:r>
     </w:p>
     <w:p>
@@ -3712,18 +3769,149 @@
         <w:jc w:val="left"/>
         <w:rPr>
           <w:rFonts w:ascii="Tahoma" w:hAnsi="Tahoma" w:cs="Tahoma"/>
-          <w:color w:val="00000A"/>
-          <w:sz w:val="24"/>
-          <w:szCs w:val="24"/>
-        </w:rPr>
-      </w:pPr>
-      <w:r>
-        <w:rPr>
-          <w:rFonts w:cs="Tahoma" w:ascii="Tahoma" w:hAnsi="Tahoma"/>
-          <w:color w:val="00000A"/>
-          <w:sz w:val="24"/>
-          <w:szCs w:val="24"/>
-        </w:rPr>
+          <w:b w:val="false"/>
+          <w:b w:val="false"/>
+          <w:bCs w:val="false"/>
+          <w:color w:val="00000A"/>
+          <w:sz w:val="24"/>
+          <w:szCs w:val="24"/>
+        </w:rPr>
+      </w:pPr>
+      <w:r>
+        <w:rPr>
+          <w:rFonts w:cs="Tahoma" w:ascii="Tahoma" w:hAnsi="Tahoma"/>
+          <w:b w:val="false"/>
+          <w:bCs w:val="false"/>
+          <w:color w:val="00000A"/>
+          <w:sz w:val="24"/>
+          <w:szCs w:val="24"/>
+        </w:rPr>
+      </w:r>
+    </w:p>
+    <w:p>
+      <w:pPr>
+        <w:pStyle w:val="Normal"/>
+        <w:spacing w:lineRule="auto" w:line="240" w:before="0" w:after="0"/>
+        <w:jc w:val="left"/>
+        <w:rPr/>
+      </w:pPr>
+      <w:r>
+        <w:rPr>
+          <w:rFonts w:cs="Tahoma" w:ascii="Tahoma" w:hAnsi="Tahoma"/>
+          <w:b/>
+          <w:bCs/>
+          <w:color w:val="00000A"/>
+          <w:sz w:val="24"/>
+          <w:szCs w:val="24"/>
+        </w:rPr>
+        <w:t>Logical view</w:t>
+      </w:r>
+    </w:p>
+    <w:p>
+      <w:pPr>
+        <w:pStyle w:val="Normal"/>
+        <w:spacing w:lineRule="auto" w:line="240" w:before="0" w:after="0"/>
+        <w:jc w:val="left"/>
+        <w:rPr>
+          <w:b w:val="false"/>
+          <w:b w:val="false"/>
+          <w:bCs w:val="false"/>
+        </w:rPr>
+      </w:pPr>
+      <w:r>
+        <w:rPr>
+          <w:rFonts w:cs="Tahoma" w:ascii="Tahoma" w:hAnsi="Tahoma"/>
+          <w:b w:val="false"/>
+          <w:bCs w:val="false"/>
+          <w:color w:val="00000A"/>
+          <w:sz w:val="24"/>
+          <w:szCs w:val="24"/>
+        </w:rPr>
+        <w:t>Фокусируется на функциональности и необходимых обьектах.</w:t>
+      </w:r>
+    </w:p>
+    <w:p>
+      <w:pPr>
+        <w:pStyle w:val="Normal"/>
+        <w:spacing w:lineRule="auto" w:line="240" w:before="0" w:after="0"/>
+        <w:jc w:val="left"/>
+        <w:rPr/>
+      </w:pPr>
+      <w:r>
+        <w:rPr>
+          <w:rFonts w:cs="Tahoma" w:ascii="Tahoma" w:hAnsi="Tahoma"/>
+          <w:b w:val="false"/>
+          <w:bCs w:val="false"/>
+          <w:color w:val="00000A"/>
+          <w:sz w:val="24"/>
+          <w:szCs w:val="24"/>
+        </w:rPr>
+        <w:t>Разбирается, что система должна делать для удовлетворения потребностей клиентов с точки зрения функциональности, какие для этог нужны обьекты.</w:t>
+      </w:r>
+    </w:p>
+    <w:p>
+      <w:pPr>
+        <w:pStyle w:val="Normal"/>
+        <w:spacing w:lineRule="auto" w:line="240" w:before="0" w:after="0"/>
+        <w:jc w:val="left"/>
+        <w:rPr/>
+      </w:pPr>
+      <w:r>
+        <w:rPr>
+          <w:rFonts w:cs="Tahoma" w:ascii="Tahoma" w:hAnsi="Tahoma"/>
+          <w:b w:val="false"/>
+          <w:bCs w:val="false"/>
+          <w:color w:val="00000A"/>
+          <w:sz w:val="24"/>
+          <w:szCs w:val="24"/>
+        </w:rPr>
+        <w:t>Контекст — это сервисы, которые должны быть предоставлены конечным юзерам. На этом этапе включается UML class and state diagrams</w:t>
+      </w:r>
+    </w:p>
+    <w:p>
+      <w:pPr>
+        <w:pStyle w:val="Normal"/>
+        <w:numPr>
+          <w:ilvl w:val="0"/>
+          <w:numId w:val="3"/>
+        </w:numPr>
+        <w:spacing w:lineRule="auto" w:line="240" w:before="0" w:after="0"/>
+        <w:jc w:val="left"/>
+        <w:rPr/>
+      </w:pPr>
+      <w:r>
+        <w:rPr>
+          <w:rFonts w:cs="Tahoma" w:ascii="Tahoma" w:hAnsi="Tahoma"/>
+          <w:b w:val="false"/>
+          <w:bCs w:val="false"/>
+          <w:color w:val="00000A"/>
+          <w:sz w:val="24"/>
+          <w:szCs w:val="24"/>
+        </w:rPr>
+        <w:t>Создание словаря проблемы в рамках системы</w:t>
+      </w:r>
+    </w:p>
+    <w:p>
+      <w:pPr>
+        <w:pStyle w:val="Normal"/>
+        <w:numPr>
+          <w:ilvl w:val="0"/>
+          <w:numId w:val="3"/>
+        </w:numPr>
+        <w:spacing w:lineRule="auto" w:line="240" w:before="0" w:after="0"/>
+        <w:jc w:val="left"/>
+        <w:rPr/>
+      </w:pPr>
+      <w:r>
+        <w:rPr>
+          <w:rFonts w:cs="Tahoma" w:ascii="Tahoma" w:hAnsi="Tahoma"/>
+          <w:b w:val="false"/>
+          <w:bCs w:val="false"/>
+          <w:color w:val="00000A"/>
+          <w:sz w:val="24"/>
+          <w:szCs w:val="24"/>
+        </w:rPr>
+        <w:t>обозначение всех классов, их атрубутов и поведения</w:t>
       </w:r>
     </w:p>
     <w:p>
@@ -3757,15 +3945,156 @@
         <w:pStyle w:val="Normal"/>
         <w:spacing w:lineRule="auto" w:line="240" w:before="0" w:after="0"/>
         <w:jc w:val="left"/>
+        <w:rPr/>
+      </w:pPr>
+      <w:r>
+        <w:rPr>
+          <w:rFonts w:cs="Tahoma" w:ascii="Tahoma" w:hAnsi="Tahoma"/>
+          <w:b/>
+          <w:bCs/>
+          <w:color w:val="00000A"/>
+          <w:sz w:val="24"/>
+          <w:szCs w:val="24"/>
+        </w:rPr>
+        <w:t>Process view</w:t>
+      </w:r>
+    </w:p>
+    <w:p>
+      <w:pPr>
+        <w:pStyle w:val="Normal"/>
+        <w:spacing w:lineRule="auto" w:line="240" w:before="0" w:after="0"/>
+        <w:jc w:val="left"/>
+        <w:rPr/>
+      </w:pPr>
+      <w:r>
+        <w:rPr>
+          <w:rFonts w:cs="Tahoma" w:ascii="Tahoma" w:hAnsi="Tahoma"/>
+          <w:b w:val="false"/>
+          <w:bCs w:val="false"/>
+          <w:color w:val="00000A"/>
+          <w:sz w:val="24"/>
+          <w:szCs w:val="24"/>
+        </w:rPr>
+        <w:t xml:space="preserve">Фокусируется на процессах, полученных как результат работы обьектов в </w:t>
+      </w:r>
+      <w:r>
+        <w:rPr>
+          <w:rFonts w:cs="Tahoma" w:ascii="Tahoma" w:hAnsi="Tahoma"/>
+          <w:b w:val="false"/>
+          <w:bCs w:val="false"/>
+          <w:i/>
+          <w:iCs/>
+          <w:color w:val="00000A"/>
+          <w:sz w:val="24"/>
+          <w:szCs w:val="24"/>
+        </w:rPr>
+        <w:t>logical view</w:t>
+      </w:r>
+      <w:r>
+        <w:rPr>
+          <w:rFonts w:cs="Tahoma" w:ascii="Tahoma" w:hAnsi="Tahoma"/>
+          <w:b w:val="false"/>
+          <w:bCs w:val="false"/>
+          <w:color w:val="00000A"/>
+          <w:sz w:val="24"/>
+          <w:szCs w:val="24"/>
+        </w:rPr>
+        <w:t>. Разбирается с точки зрения эффективности системы или взаимодействия подпроцессов во время исполнения программы. Система рассматривается в разрезе производительности, кокурирующих запросов и тд. На этом этапе включают UML sequence and activity diagram. Разбирается через призму атрибутов качества, таких как</w:t>
+      </w:r>
+    </w:p>
+    <w:p>
+      <w:pPr>
+        <w:pStyle w:val="Normal"/>
+        <w:numPr>
+          <w:ilvl w:val="0"/>
+          <w:numId w:val="4"/>
+        </w:numPr>
+        <w:spacing w:lineRule="auto" w:line="240" w:before="0" w:after="0"/>
+        <w:jc w:val="left"/>
+        <w:rPr/>
+      </w:pPr>
+      <w:r>
+        <w:rPr>
+          <w:rFonts w:cs="Tahoma" w:ascii="Tahoma" w:hAnsi="Tahoma"/>
+          <w:b w:val="false"/>
+          <w:bCs w:val="false"/>
+          <w:color w:val="00000A"/>
+          <w:sz w:val="24"/>
+          <w:szCs w:val="24"/>
+        </w:rPr>
+        <w:t>производительность системы</w:t>
+      </w:r>
+    </w:p>
+    <w:p>
+      <w:pPr>
+        <w:pStyle w:val="Normal"/>
+        <w:numPr>
+          <w:ilvl w:val="0"/>
+          <w:numId w:val="4"/>
+        </w:numPr>
+        <w:spacing w:lineRule="auto" w:line="240" w:before="0" w:after="0"/>
+        <w:jc w:val="left"/>
+        <w:rPr/>
+      </w:pPr>
+      <w:r>
+        <w:rPr>
+          <w:rFonts w:cs="Tahoma" w:ascii="Tahoma" w:hAnsi="Tahoma"/>
+          <w:b w:val="false"/>
+          <w:bCs w:val="false"/>
+          <w:color w:val="00000A"/>
+          <w:sz w:val="24"/>
+          <w:szCs w:val="24"/>
+        </w:rPr>
+        <w:t>доступность системы</w:t>
+      </w:r>
+    </w:p>
+    <w:p>
+      <w:pPr>
+        <w:pStyle w:val="Normal"/>
+        <w:spacing w:lineRule="auto" w:line="240" w:before="0" w:after="0"/>
+        <w:jc w:val="left"/>
         <w:rPr>
           <w:rFonts w:ascii="Tahoma" w:hAnsi="Tahoma" w:cs="Tahoma"/>
-          <w:sz w:val="24"/>
-          <w:szCs w:val="24"/>
-        </w:rPr>
-      </w:pPr>
-      <w:r>
-        <w:rPr>
-          <w:rFonts w:cs="Tahoma" w:ascii="Tahoma" w:hAnsi="Tahoma"/>
+          <w:b w:val="false"/>
+          <w:b w:val="false"/>
+          <w:bCs w:val="false"/>
+          <w:color w:val="00000A"/>
+          <w:sz w:val="24"/>
+          <w:szCs w:val="24"/>
+        </w:rPr>
+      </w:pPr>
+      <w:r>
+        <w:rPr>
+          <w:rFonts w:cs="Tahoma" w:ascii="Tahoma" w:hAnsi="Tahoma"/>
+          <w:b w:val="false"/>
+          <w:bCs w:val="false"/>
+          <w:color w:val="00000A"/>
+          <w:sz w:val="24"/>
+          <w:szCs w:val="24"/>
+        </w:rPr>
+      </w:r>
+    </w:p>
+    <w:p>
+      <w:pPr>
+        <w:pStyle w:val="Normal"/>
+        <w:spacing w:lineRule="auto" w:line="240" w:before="0" w:after="0"/>
+        <w:jc w:val="left"/>
+        <w:rPr>
+          <w:rFonts w:ascii="Tahoma" w:hAnsi="Tahoma" w:cs="Tahoma"/>
+          <w:b w:val="false"/>
+          <w:b w:val="false"/>
+          <w:bCs w:val="false"/>
+          <w:color w:val="00000A"/>
+          <w:sz w:val="24"/>
+          <w:szCs w:val="24"/>
+        </w:rPr>
+      </w:pPr>
+      <w:r>
+        <w:rPr>
+          <w:rFonts w:cs="Tahoma" w:ascii="Tahoma" w:hAnsi="Tahoma"/>
+          <w:b w:val="false"/>
+          <w:bCs w:val="false"/>
+          <w:color w:val="00000A"/>
           <w:sz w:val="24"/>
           <w:szCs w:val="24"/>
         </w:rPr>
@@ -3779,7 +4108,331 @@
         <w:rPr/>
       </w:pPr>
       <w:r>
+        <w:rPr>
+          <w:rFonts w:cs="Tahoma" w:ascii="Tahoma" w:hAnsi="Tahoma"/>
+          <w:b/>
+          <w:bCs/>
+          <w:color w:val="00000A"/>
+          <w:sz w:val="24"/>
+          <w:szCs w:val="24"/>
+        </w:rPr>
+        <w:t>Development view</w:t>
+      </w:r>
+    </w:p>
+    <w:p>
+      <w:pPr>
+        <w:pStyle w:val="Normal"/>
+        <w:spacing w:lineRule="auto" w:line="240" w:before="0" w:after="0"/>
+        <w:jc w:val="left"/>
         <w:rPr/>
+      </w:pPr>
+      <w:r>
+        <w:rPr>
+          <w:rFonts w:cs="Tahoma" w:ascii="Tahoma" w:hAnsi="Tahoma"/>
+          <w:b w:val="false"/>
+          <w:bCs w:val="false"/>
+          <w:color w:val="00000A"/>
+          <w:sz w:val="24"/>
+          <w:szCs w:val="24"/>
+        </w:rPr>
+        <w:t>Фокусируется на внедрении стандартов и соглашений, таких как иерархическая структура ПО. Выбранные программный язык имеет сильное значение на конечную структуру и следовательно, привносит свои ограничения. Это распространяется на данные прожект менеджмента, такие как планирование, бюджет и задания</w:t>
+      </w:r>
+    </w:p>
+    <w:p>
+      <w:pPr>
+        <w:pStyle w:val="Normal"/>
+        <w:numPr>
+          <w:ilvl w:val="0"/>
+          <w:numId w:val="5"/>
+        </w:numPr>
+        <w:spacing w:lineRule="auto" w:line="240" w:before="0" w:after="0"/>
+        <w:jc w:val="left"/>
+        <w:rPr/>
+      </w:pPr>
+      <w:r>
+        <w:rPr>
+          <w:rFonts w:cs="Tahoma" w:ascii="Tahoma" w:hAnsi="Tahoma"/>
+          <w:b w:val="false"/>
+          <w:bCs w:val="false"/>
+          <w:color w:val="00000A"/>
+          <w:sz w:val="24"/>
+          <w:szCs w:val="24"/>
+        </w:rPr>
+        <w:t>Языки программирования</w:t>
+      </w:r>
+    </w:p>
+    <w:p>
+      <w:pPr>
+        <w:pStyle w:val="Normal"/>
+        <w:numPr>
+          <w:ilvl w:val="0"/>
+          <w:numId w:val="5"/>
+        </w:numPr>
+        <w:spacing w:lineRule="auto" w:line="240" w:before="0" w:after="0"/>
+        <w:jc w:val="left"/>
+        <w:rPr/>
+      </w:pPr>
+      <w:r>
+        <w:rPr>
+          <w:rFonts w:cs="Tahoma" w:ascii="Tahoma" w:hAnsi="Tahoma"/>
+          <w:b w:val="false"/>
+          <w:bCs w:val="false"/>
+          <w:color w:val="00000A"/>
+          <w:sz w:val="24"/>
+          <w:szCs w:val="24"/>
+        </w:rPr>
+        <w:t>библиотеки</w:t>
+      </w:r>
+    </w:p>
+    <w:p>
+      <w:pPr>
+        <w:pStyle w:val="Normal"/>
+        <w:numPr>
+          <w:ilvl w:val="0"/>
+          <w:numId w:val="5"/>
+        </w:numPr>
+        <w:spacing w:lineRule="auto" w:line="240" w:before="0" w:after="0"/>
+        <w:jc w:val="left"/>
+        <w:rPr/>
+      </w:pPr>
+      <w:r>
+        <w:rPr>
+          <w:rFonts w:cs="Tahoma" w:ascii="Tahoma" w:hAnsi="Tahoma"/>
+          <w:b w:val="false"/>
+          <w:bCs w:val="false"/>
+          <w:color w:val="00000A"/>
+          <w:sz w:val="24"/>
+          <w:szCs w:val="24"/>
+        </w:rPr>
+        <w:t>тулзы</w:t>
+      </w:r>
+    </w:p>
+    <w:p>
+      <w:pPr>
+        <w:pStyle w:val="Normal"/>
+        <w:spacing w:lineRule="auto" w:line="240" w:before="0" w:after="0"/>
+        <w:jc w:val="left"/>
+        <w:rPr>
+          <w:rFonts w:ascii="Tahoma" w:hAnsi="Tahoma" w:cs="Tahoma"/>
+          <w:b w:val="false"/>
+          <w:b w:val="false"/>
+          <w:bCs w:val="false"/>
+          <w:color w:val="00000A"/>
+          <w:sz w:val="24"/>
+          <w:szCs w:val="24"/>
+        </w:rPr>
+      </w:pPr>
+      <w:r>
+        <w:rPr>
+          <w:rFonts w:cs="Tahoma" w:ascii="Tahoma" w:hAnsi="Tahoma"/>
+          <w:b w:val="false"/>
+          <w:bCs w:val="false"/>
+          <w:color w:val="00000A"/>
+          <w:sz w:val="24"/>
+          <w:szCs w:val="24"/>
+        </w:rPr>
+      </w:r>
+    </w:p>
+    <w:p>
+      <w:pPr>
+        <w:pStyle w:val="Normal"/>
+        <w:spacing w:lineRule="auto" w:line="240" w:before="0" w:after="0"/>
+        <w:jc w:val="left"/>
+        <w:rPr/>
+      </w:pPr>
+      <w:r>
+        <w:rPr>
+          <w:rFonts w:cs="Tahoma" w:ascii="Tahoma" w:hAnsi="Tahoma"/>
+          <w:b/>
+          <w:bCs/>
+          <w:color w:val="00000A"/>
+          <w:sz w:val="24"/>
+          <w:szCs w:val="24"/>
+        </w:rPr>
+        <w:t>Physical view</w:t>
+      </w:r>
+    </w:p>
+    <w:p>
+      <w:pPr>
+        <w:pStyle w:val="Normal"/>
+        <w:spacing w:lineRule="auto" w:line="240" w:before="0" w:after="0"/>
+        <w:jc w:val="left"/>
+        <w:rPr/>
+      </w:pPr>
+      <w:r>
+        <w:rPr>
+          <w:rFonts w:cs="Tahoma" w:ascii="Tahoma" w:hAnsi="Tahoma"/>
+          <w:b w:val="false"/>
+          <w:bCs w:val="false"/>
+          <w:color w:val="00000A"/>
+          <w:sz w:val="24"/>
+          <w:szCs w:val="24"/>
+        </w:rPr>
+        <w:t>Фокусируется на физических компонентах системы и их взаимодействию — количество серверов, что на них будет находится и тд.</w:t>
+      </w:r>
+    </w:p>
+    <w:p>
+      <w:pPr>
+        <w:pStyle w:val="Normal"/>
+        <w:spacing w:lineRule="auto" w:line="240" w:before="0" w:after="0"/>
+        <w:jc w:val="left"/>
+        <w:rPr/>
+      </w:pPr>
+      <w:r>
+        <w:rPr>
+          <w:rFonts w:cs="Tahoma" w:ascii="Tahoma" w:hAnsi="Tahoma"/>
+          <w:b w:val="false"/>
+          <w:bCs w:val="false"/>
+          <w:color w:val="00000A"/>
+          <w:sz w:val="24"/>
+          <w:szCs w:val="24"/>
+        </w:rPr>
+        <w:t>Тут строится deplyment UML diagram</w:t>
+      </w:r>
+    </w:p>
+    <w:p>
+      <w:pPr>
+        <w:pStyle w:val="Normal"/>
+        <w:spacing w:lineRule="auto" w:line="240" w:before="0" w:after="0"/>
+        <w:jc w:val="left"/>
+        <w:rPr>
+          <w:rFonts w:ascii="Tahoma" w:hAnsi="Tahoma" w:cs="Tahoma"/>
+          <w:b w:val="false"/>
+          <w:b w:val="false"/>
+          <w:bCs w:val="false"/>
+          <w:color w:val="00000A"/>
+          <w:sz w:val="24"/>
+          <w:szCs w:val="24"/>
+        </w:rPr>
+      </w:pPr>
+      <w:r>
+        <w:rPr>
+          <w:rFonts w:cs="Tahoma" w:ascii="Tahoma" w:hAnsi="Tahoma"/>
+          <w:b w:val="false"/>
+          <w:bCs w:val="false"/>
+          <w:color w:val="00000A"/>
+          <w:sz w:val="24"/>
+          <w:szCs w:val="24"/>
+        </w:rPr>
+      </w:r>
+    </w:p>
+    <w:p>
+      <w:pPr>
+        <w:pStyle w:val="Normal"/>
+        <w:spacing w:lineRule="auto" w:line="240" w:before="0" w:after="0"/>
+        <w:jc w:val="left"/>
+        <w:rPr/>
+      </w:pPr>
+      <w:r>
+        <w:rPr>
+          <w:rFonts w:cs="Tahoma" w:ascii="Tahoma" w:hAnsi="Tahoma"/>
+          <w:b/>
+          <w:bCs/>
+          <w:color w:val="00000A"/>
+          <w:sz w:val="24"/>
+          <w:szCs w:val="24"/>
+        </w:rPr>
+        <w:t>Scenarios</w:t>
+      </w:r>
+    </w:p>
+    <w:p>
+      <w:pPr>
+        <w:pStyle w:val="Normal"/>
+        <w:spacing w:lineRule="auto" w:line="240" w:before="0" w:after="0"/>
+        <w:jc w:val="left"/>
+        <w:rPr/>
+      </w:pPr>
+      <w:r>
+        <w:rPr>
+          <w:rFonts w:cs="Tahoma" w:ascii="Tahoma" w:hAnsi="Tahoma"/>
+          <w:b w:val="false"/>
+          <w:bCs w:val="false"/>
+          <w:color w:val="00000A"/>
+          <w:sz w:val="24"/>
+          <w:szCs w:val="24"/>
+        </w:rPr>
+        <w:t xml:space="preserve">Сценарии описывают варианты использования, которые требовались конечными пользователями. Сценарии предоставляют контекст, чтобы помочь детализировать четыре </w:t>
+      </w:r>
+      <w:r>
+        <w:rPr>
+          <w:rFonts w:cs="Tahoma" w:ascii="Tahoma" w:hAnsi="Tahoma"/>
+          <w:b w:val="false"/>
+          <w:bCs w:val="false"/>
+          <w:i/>
+          <w:iCs/>
+          <w:color w:val="00000A"/>
+          <w:sz w:val="24"/>
+          <w:szCs w:val="24"/>
+        </w:rPr>
+        <w:t>views</w:t>
+      </w:r>
+      <w:r>
+        <w:rPr>
+          <w:rFonts w:cs="Tahoma" w:ascii="Tahoma" w:hAnsi="Tahoma"/>
+          <w:b w:val="false"/>
+          <w:bCs w:val="false"/>
+          <w:color w:val="00000A"/>
+          <w:sz w:val="24"/>
+          <w:szCs w:val="24"/>
+        </w:rPr>
+        <w:t>.</w:t>
+      </w:r>
+    </w:p>
+    <w:p>
+      <w:pPr>
+        <w:pStyle w:val="Normal"/>
+        <w:spacing w:lineRule="auto" w:line="240" w:before="0" w:after="0"/>
+        <w:jc w:val="left"/>
+        <w:rPr/>
+      </w:pPr>
+      <w:r>
+        <w:rPr>
+          <w:rFonts w:cs="Tahoma" w:ascii="Tahoma" w:hAnsi="Tahoma"/>
+          <w:b w:val="false"/>
+          <w:bCs w:val="false"/>
+          <w:color w:val="00000A"/>
+          <w:sz w:val="24"/>
+          <w:szCs w:val="24"/>
+        </w:rPr>
+        <w:t xml:space="preserve">Каждый сценарий является скриптом, в котором описана последовательность взаимодействий между обьектами и процессами. Это вкоючает ключевые обьекты, определенные в logical view, процессы, описанные в process view, иерархию и разные ветки, описанные в physical view. Сценарии их обьеденяют для цельноый картины </w:t>
+      </w:r>
+    </w:p>
+    <w:p>
+      <w:pPr>
+        <w:pStyle w:val="Normal"/>
+        <w:spacing w:lineRule="auto" w:line="240" w:before="0" w:after="0"/>
+        <w:jc w:val="left"/>
+        <w:rPr>
+          <w:rFonts w:ascii="Tahoma" w:hAnsi="Tahoma" w:cs="Tahoma"/>
+          <w:b w:val="false"/>
+          <w:b w:val="false"/>
+          <w:bCs w:val="false"/>
+          <w:color w:val="00000A"/>
+          <w:sz w:val="24"/>
+          <w:szCs w:val="24"/>
+        </w:rPr>
+      </w:pPr>
+      <w:r>
+        <w:rPr/>
+      </w:r>
+    </w:p>
+    <w:p>
+      <w:pPr>
+        <w:pStyle w:val="Normal"/>
+        <w:spacing w:lineRule="auto" w:line="240" w:before="0" w:after="0"/>
+        <w:jc w:val="left"/>
+        <w:rPr/>
+      </w:pPr>
+      <w:r>
+        <w:rPr>
+          <w:rFonts w:cs="Tahoma" w:ascii="Tahoma" w:hAnsi="Tahoma"/>
+          <w:b w:val="false"/>
+          <w:bCs w:val="false"/>
+          <w:color w:val="00000A"/>
+          <w:sz w:val="24"/>
+          <w:szCs w:val="24"/>
+        </w:rPr>
+        <w:t>Далеко не все системы нужно описывать через призму данной модели, часто некоторые view можно исключить. Например, если logical и development view чень похожи, они могут быть описаны вместе</w:t>
       </w:r>
     </w:p>
     <w:sectPr>
@@ -3815,7 +4468,7 @@
       <w:fldChar w:fldCharType="separate"/>
     </w:r>
     <w:r>
-      <w:t>4</w:t>
+      <w:t>5</w:t>
     </w:r>
     <w:r>
       <w:fldChar w:fldCharType="end"/>
@@ -4131,6 +4784,444 @@
   <w:abstractNum w:abstractNumId="3">
     <w:lvl w:ilvl="0">
       <w:start w:val="1"/>
+      <w:numFmt w:val="bullet"/>
+      <w:lvlText w:val=""/>
+      <w:lvlJc w:val="left"/>
+      <w:pPr>
+        <w:tabs>
+          <w:tab w:val="num" w:pos="720"/>
+        </w:tabs>
+        <w:ind w:left="720" w:hanging="360"/>
+      </w:pPr>
+      <w:rPr>
+        <w:rFonts w:ascii="Symbol" w:hAnsi="Symbol" w:cs="Symbol" w:hint="default"/>
+        <w:rFonts w:cs="OpenSymbol"/>
+      </w:rPr>
+    </w:lvl>
+    <w:lvl w:ilvl="1">
+      <w:start w:val="1"/>
+      <w:numFmt w:val="bullet"/>
+      <w:lvlText w:val="◦"/>
+      <w:lvlJc w:val="left"/>
+      <w:pPr>
+        <w:tabs>
+          <w:tab w:val="num" w:pos="1080"/>
+        </w:tabs>
+        <w:ind w:left="1080" w:hanging="360"/>
+      </w:pPr>
+      <w:rPr>
+        <w:rFonts w:ascii="OpenSymbol" w:hAnsi="OpenSymbol" w:cs="OpenSymbol" w:hint="default"/>
+        <w:rFonts w:cs="OpenSymbol"/>
+      </w:rPr>
+    </w:lvl>
+    <w:lvl w:ilvl="2">
+      <w:start w:val="1"/>
+      <w:numFmt w:val="bullet"/>
+      <w:lvlText w:val="▪"/>
+      <w:lvlJc w:val="left"/>
+      <w:pPr>
+        <w:tabs>
+          <w:tab w:val="num" w:pos="1440"/>
+        </w:tabs>
+        <w:ind w:left="1440" w:hanging="360"/>
+      </w:pPr>
+      <w:rPr>
+        <w:rFonts w:ascii="OpenSymbol" w:hAnsi="OpenSymbol" w:cs="OpenSymbol" w:hint="default"/>
+        <w:rFonts w:cs="OpenSymbol"/>
+      </w:rPr>
+    </w:lvl>
+    <w:lvl w:ilvl="3">
+      <w:start w:val="1"/>
+      <w:numFmt w:val="bullet"/>
+      <w:lvlText w:val=""/>
+      <w:lvlJc w:val="left"/>
+      <w:pPr>
+        <w:tabs>
+          <w:tab w:val="num" w:pos="1800"/>
+        </w:tabs>
+        <w:ind w:left="1800" w:hanging="360"/>
+      </w:pPr>
+      <w:rPr>
+        <w:rFonts w:ascii="Symbol" w:hAnsi="Symbol" w:cs="Symbol" w:hint="default"/>
+        <w:rFonts w:cs="OpenSymbol"/>
+      </w:rPr>
+    </w:lvl>
+    <w:lvl w:ilvl="4">
+      <w:start w:val="1"/>
+      <w:numFmt w:val="bullet"/>
+      <w:lvlText w:val="◦"/>
+      <w:lvlJc w:val="left"/>
+      <w:pPr>
+        <w:tabs>
+          <w:tab w:val="num" w:pos="2160"/>
+        </w:tabs>
+        <w:ind w:left="2160" w:hanging="360"/>
+      </w:pPr>
+      <w:rPr>
+        <w:rFonts w:ascii="OpenSymbol" w:hAnsi="OpenSymbol" w:cs="OpenSymbol" w:hint="default"/>
+        <w:rFonts w:cs="OpenSymbol"/>
+      </w:rPr>
+    </w:lvl>
+    <w:lvl w:ilvl="5">
+      <w:start w:val="1"/>
+      <w:numFmt w:val="bullet"/>
+      <w:lvlText w:val="▪"/>
+      <w:lvlJc w:val="left"/>
+      <w:pPr>
+        <w:tabs>
+          <w:tab w:val="num" w:pos="2520"/>
+        </w:tabs>
+        <w:ind w:left="2520" w:hanging="360"/>
+      </w:pPr>
+      <w:rPr>
+        <w:rFonts w:ascii="OpenSymbol" w:hAnsi="OpenSymbol" w:cs="OpenSymbol" w:hint="default"/>
+        <w:rFonts w:cs="OpenSymbol"/>
+      </w:rPr>
+    </w:lvl>
+    <w:lvl w:ilvl="6">
+      <w:start w:val="1"/>
+      <w:numFmt w:val="bullet"/>
+      <w:lvlText w:val=""/>
+      <w:lvlJc w:val="left"/>
+      <w:pPr>
+        <w:tabs>
+          <w:tab w:val="num" w:pos="2880"/>
+        </w:tabs>
+        <w:ind w:left="2880" w:hanging="360"/>
+      </w:pPr>
+      <w:rPr>
+        <w:rFonts w:ascii="Symbol" w:hAnsi="Symbol" w:cs="Symbol" w:hint="default"/>
+        <w:rFonts w:cs="OpenSymbol"/>
+      </w:rPr>
+    </w:lvl>
+    <w:lvl w:ilvl="7">
+      <w:start w:val="1"/>
+      <w:numFmt w:val="bullet"/>
+      <w:lvlText w:val="◦"/>
+      <w:lvlJc w:val="left"/>
+      <w:pPr>
+        <w:tabs>
+          <w:tab w:val="num" w:pos="3240"/>
+        </w:tabs>
+        <w:ind w:left="3240" w:hanging="360"/>
+      </w:pPr>
+      <w:rPr>
+        <w:rFonts w:ascii="OpenSymbol" w:hAnsi="OpenSymbol" w:cs="OpenSymbol" w:hint="default"/>
+        <w:rFonts w:cs="OpenSymbol"/>
+      </w:rPr>
+    </w:lvl>
+    <w:lvl w:ilvl="8">
+      <w:start w:val="1"/>
+      <w:numFmt w:val="bullet"/>
+      <w:lvlText w:val="▪"/>
+      <w:lvlJc w:val="left"/>
+      <w:pPr>
+        <w:tabs>
+          <w:tab w:val="num" w:pos="3600"/>
+        </w:tabs>
+        <w:ind w:left="3600" w:hanging="360"/>
+      </w:pPr>
+      <w:rPr>
+        <w:rFonts w:ascii="OpenSymbol" w:hAnsi="OpenSymbol" w:cs="OpenSymbol" w:hint="default"/>
+        <w:rFonts w:cs="OpenSymbol"/>
+      </w:rPr>
+    </w:lvl>
+  </w:abstractNum>
+  <w:abstractNum w:abstractNumId="4">
+    <w:lvl w:ilvl="0">
+      <w:start w:val="1"/>
+      <w:numFmt w:val="bullet"/>
+      <w:lvlText w:val=""/>
+      <w:lvlJc w:val="left"/>
+      <w:pPr>
+        <w:tabs>
+          <w:tab w:val="num" w:pos="720"/>
+        </w:tabs>
+        <w:ind w:left="720" w:hanging="360"/>
+      </w:pPr>
+      <w:rPr>
+        <w:rFonts w:ascii="Symbol" w:hAnsi="Symbol" w:cs="Symbol" w:hint="default"/>
+        <w:rFonts w:cs="OpenSymbol"/>
+      </w:rPr>
+    </w:lvl>
+    <w:lvl w:ilvl="1">
+      <w:start w:val="1"/>
+      <w:numFmt w:val="bullet"/>
+      <w:lvlText w:val="◦"/>
+      <w:lvlJc w:val="left"/>
+      <w:pPr>
+        <w:tabs>
+          <w:tab w:val="num" w:pos="1080"/>
+        </w:tabs>
+        <w:ind w:left="1080" w:hanging="360"/>
+      </w:pPr>
+      <w:rPr>
+        <w:rFonts w:ascii="OpenSymbol" w:hAnsi="OpenSymbol" w:cs="OpenSymbol" w:hint="default"/>
+        <w:rFonts w:cs="OpenSymbol"/>
+      </w:rPr>
+    </w:lvl>
+    <w:lvl w:ilvl="2">
+      <w:start w:val="1"/>
+      <w:numFmt w:val="bullet"/>
+      <w:lvlText w:val="▪"/>
+      <w:lvlJc w:val="left"/>
+      <w:pPr>
+        <w:tabs>
+          <w:tab w:val="num" w:pos="1440"/>
+        </w:tabs>
+        <w:ind w:left="1440" w:hanging="360"/>
+      </w:pPr>
+      <w:rPr>
+        <w:rFonts w:ascii="OpenSymbol" w:hAnsi="OpenSymbol" w:cs="OpenSymbol" w:hint="default"/>
+        <w:rFonts w:cs="OpenSymbol"/>
+      </w:rPr>
+    </w:lvl>
+    <w:lvl w:ilvl="3">
+      <w:start w:val="1"/>
+      <w:numFmt w:val="bullet"/>
+      <w:lvlText w:val=""/>
+      <w:lvlJc w:val="left"/>
+      <w:pPr>
+        <w:tabs>
+          <w:tab w:val="num" w:pos="1800"/>
+        </w:tabs>
+        <w:ind w:left="1800" w:hanging="360"/>
+      </w:pPr>
+      <w:rPr>
+        <w:rFonts w:ascii="Symbol" w:hAnsi="Symbol" w:cs="Symbol" w:hint="default"/>
+        <w:rFonts w:cs="OpenSymbol"/>
+      </w:rPr>
+    </w:lvl>
+    <w:lvl w:ilvl="4">
+      <w:start w:val="1"/>
+      <w:numFmt w:val="bullet"/>
+      <w:lvlText w:val="◦"/>
+      <w:lvlJc w:val="left"/>
+      <w:pPr>
+        <w:tabs>
+          <w:tab w:val="num" w:pos="2160"/>
+        </w:tabs>
+        <w:ind w:left="2160" w:hanging="360"/>
+      </w:pPr>
+      <w:rPr>
+        <w:rFonts w:ascii="OpenSymbol" w:hAnsi="OpenSymbol" w:cs="OpenSymbol" w:hint="default"/>
+        <w:rFonts w:cs="OpenSymbol"/>
+      </w:rPr>
+    </w:lvl>
+    <w:lvl w:ilvl="5">
+      <w:start w:val="1"/>
+      <w:numFmt w:val="bullet"/>
+      <w:lvlText w:val="▪"/>
+      <w:lvlJc w:val="left"/>
+      <w:pPr>
+        <w:tabs>
+          <w:tab w:val="num" w:pos="2520"/>
+        </w:tabs>
+        <w:ind w:left="2520" w:hanging="360"/>
+      </w:pPr>
+      <w:rPr>
+        <w:rFonts w:ascii="OpenSymbol" w:hAnsi="OpenSymbol" w:cs="OpenSymbol" w:hint="default"/>
+        <w:rFonts w:cs="OpenSymbol"/>
+      </w:rPr>
+    </w:lvl>
+    <w:lvl w:ilvl="6">
+      <w:start w:val="1"/>
+      <w:numFmt w:val="bullet"/>
+      <w:lvlText w:val=""/>
+      <w:lvlJc w:val="left"/>
+      <w:pPr>
+        <w:tabs>
+          <w:tab w:val="num" w:pos="2880"/>
+        </w:tabs>
+        <w:ind w:left="2880" w:hanging="360"/>
+      </w:pPr>
+      <w:rPr>
+        <w:rFonts w:ascii="Symbol" w:hAnsi="Symbol" w:cs="Symbol" w:hint="default"/>
+        <w:rFonts w:cs="OpenSymbol"/>
+      </w:rPr>
+    </w:lvl>
+    <w:lvl w:ilvl="7">
+      <w:start w:val="1"/>
+      <w:numFmt w:val="bullet"/>
+      <w:lvlText w:val="◦"/>
+      <w:lvlJc w:val="left"/>
+      <w:pPr>
+        <w:tabs>
+          <w:tab w:val="num" w:pos="3240"/>
+        </w:tabs>
+        <w:ind w:left="3240" w:hanging="360"/>
+      </w:pPr>
+      <w:rPr>
+        <w:rFonts w:ascii="OpenSymbol" w:hAnsi="OpenSymbol" w:cs="OpenSymbol" w:hint="default"/>
+        <w:rFonts w:cs="OpenSymbol"/>
+      </w:rPr>
+    </w:lvl>
+    <w:lvl w:ilvl="8">
+      <w:start w:val="1"/>
+      <w:numFmt w:val="bullet"/>
+      <w:lvlText w:val="▪"/>
+      <w:lvlJc w:val="left"/>
+      <w:pPr>
+        <w:tabs>
+          <w:tab w:val="num" w:pos="3600"/>
+        </w:tabs>
+        <w:ind w:left="3600" w:hanging="360"/>
+      </w:pPr>
+      <w:rPr>
+        <w:rFonts w:ascii="OpenSymbol" w:hAnsi="OpenSymbol" w:cs="OpenSymbol" w:hint="default"/>
+        <w:rFonts w:cs="OpenSymbol"/>
+      </w:rPr>
+    </w:lvl>
+  </w:abstractNum>
+  <w:abstractNum w:abstractNumId="5">
+    <w:lvl w:ilvl="0">
+      <w:start w:val="1"/>
+      <w:numFmt w:val="bullet"/>
+      <w:lvlText w:val=""/>
+      <w:lvlJc w:val="left"/>
+      <w:pPr>
+        <w:tabs>
+          <w:tab w:val="num" w:pos="720"/>
+        </w:tabs>
+        <w:ind w:left="720" w:hanging="360"/>
+      </w:pPr>
+      <w:rPr>
+        <w:rFonts w:ascii="Symbol" w:hAnsi="Symbol" w:cs="Symbol" w:hint="default"/>
+        <w:rFonts w:cs="OpenSymbol"/>
+      </w:rPr>
+    </w:lvl>
+    <w:lvl w:ilvl="1">
+      <w:start w:val="1"/>
+      <w:numFmt w:val="bullet"/>
+      <w:lvlText w:val="◦"/>
+      <w:lvlJc w:val="left"/>
+      <w:pPr>
+        <w:tabs>
+          <w:tab w:val="num" w:pos="1080"/>
+        </w:tabs>
+        <w:ind w:left="1080" w:hanging="360"/>
+      </w:pPr>
+      <w:rPr>
+        <w:rFonts w:ascii="OpenSymbol" w:hAnsi="OpenSymbol" w:cs="OpenSymbol" w:hint="default"/>
+        <w:rFonts w:cs="OpenSymbol"/>
+      </w:rPr>
+    </w:lvl>
+    <w:lvl w:ilvl="2">
+      <w:start w:val="1"/>
+      <w:numFmt w:val="bullet"/>
+      <w:lvlText w:val="▪"/>
+      <w:lvlJc w:val="left"/>
+      <w:pPr>
+        <w:tabs>
+          <w:tab w:val="num" w:pos="1440"/>
+        </w:tabs>
+        <w:ind w:left="1440" w:hanging="360"/>
+      </w:pPr>
+      <w:rPr>
+        <w:rFonts w:ascii="OpenSymbol" w:hAnsi="OpenSymbol" w:cs="OpenSymbol" w:hint="default"/>
+        <w:rFonts w:cs="OpenSymbol"/>
+      </w:rPr>
+    </w:lvl>
+    <w:lvl w:ilvl="3">
+      <w:start w:val="1"/>
+      <w:numFmt w:val="bullet"/>
+      <w:lvlText w:val=""/>
+      <w:lvlJc w:val="left"/>
+      <w:pPr>
+        <w:tabs>
+          <w:tab w:val="num" w:pos="1800"/>
+        </w:tabs>
+        <w:ind w:left="1800" w:hanging="360"/>
+      </w:pPr>
+      <w:rPr>
+        <w:rFonts w:ascii="Symbol" w:hAnsi="Symbol" w:cs="Symbol" w:hint="default"/>
+        <w:rFonts w:cs="OpenSymbol"/>
+      </w:rPr>
+    </w:lvl>
+    <w:lvl w:ilvl="4">
+      <w:start w:val="1"/>
+      <w:numFmt w:val="bullet"/>
+      <w:lvlText w:val="◦"/>
+      <w:lvlJc w:val="left"/>
+      <w:pPr>
+        <w:tabs>
+          <w:tab w:val="num" w:pos="2160"/>
+        </w:tabs>
+        <w:ind w:left="2160" w:hanging="360"/>
+      </w:pPr>
+      <w:rPr>
+        <w:rFonts w:ascii="OpenSymbol" w:hAnsi="OpenSymbol" w:cs="OpenSymbol" w:hint="default"/>
+        <w:rFonts w:cs="OpenSymbol"/>
+      </w:rPr>
+    </w:lvl>
+    <w:lvl w:ilvl="5">
+      <w:start w:val="1"/>
+      <w:numFmt w:val="bullet"/>
+      <w:lvlText w:val="▪"/>
+      <w:lvlJc w:val="left"/>
+      <w:pPr>
+        <w:tabs>
+          <w:tab w:val="num" w:pos="2520"/>
+        </w:tabs>
+        <w:ind w:left="2520" w:hanging="360"/>
+      </w:pPr>
+      <w:rPr>
+        <w:rFonts w:ascii="OpenSymbol" w:hAnsi="OpenSymbol" w:cs="OpenSymbol" w:hint="default"/>
+        <w:rFonts w:cs="OpenSymbol"/>
+      </w:rPr>
+    </w:lvl>
+    <w:lvl w:ilvl="6">
+      <w:start w:val="1"/>
+      <w:numFmt w:val="bullet"/>
+      <w:lvlText w:val=""/>
+      <w:lvlJc w:val="left"/>
+      <w:pPr>
+        <w:tabs>
+          <w:tab w:val="num" w:pos="2880"/>
+        </w:tabs>
+        <w:ind w:left="2880" w:hanging="360"/>
+      </w:pPr>
+      <w:rPr>
+        <w:rFonts w:ascii="Symbol" w:hAnsi="Symbol" w:cs="Symbol" w:hint="default"/>
+        <w:rFonts w:cs="OpenSymbol"/>
+      </w:rPr>
+    </w:lvl>
+    <w:lvl w:ilvl="7">
+      <w:start w:val="1"/>
+      <w:numFmt w:val="bullet"/>
+      <w:lvlText w:val="◦"/>
+      <w:lvlJc w:val="left"/>
+      <w:pPr>
+        <w:tabs>
+          <w:tab w:val="num" w:pos="3240"/>
+        </w:tabs>
+        <w:ind w:left="3240" w:hanging="360"/>
+      </w:pPr>
+      <w:rPr>
+        <w:rFonts w:ascii="OpenSymbol" w:hAnsi="OpenSymbol" w:cs="OpenSymbol" w:hint="default"/>
+        <w:rFonts w:cs="OpenSymbol"/>
+      </w:rPr>
+    </w:lvl>
+    <w:lvl w:ilvl="8">
+      <w:start w:val="1"/>
+      <w:numFmt w:val="bullet"/>
+      <w:lvlText w:val="▪"/>
+      <w:lvlJc w:val="left"/>
+      <w:pPr>
+        <w:tabs>
+          <w:tab w:val="num" w:pos="3600"/>
+        </w:tabs>
+        <w:ind w:left="3600" w:hanging="360"/>
+      </w:pPr>
+      <w:rPr>
+        <w:rFonts w:ascii="OpenSymbol" w:hAnsi="OpenSymbol" w:cs="OpenSymbol" w:hint="default"/>
+        <w:rFonts w:cs="OpenSymbol"/>
+      </w:rPr>
+    </w:lvl>
+  </w:abstractNum>
+  <w:abstractNum w:abstractNumId="6">
+    <w:lvl w:ilvl="0">
+      <w:start w:val="1"/>
       <w:numFmt w:val="none"/>
       <w:suff w:val="nothing"/>
       <w:lvlText w:val=""/>
@@ -4255,6 +5346,15 @@
   </w:num>
   <w:num w:numId="3">
     <w:abstractNumId w:val="3"/>
+  </w:num>
+  <w:num w:numId="4">
+    <w:abstractNumId w:val="4"/>
+  </w:num>
+  <w:num w:numId="5">
+    <w:abstractNumId w:val="5"/>
+  </w:num>
+  <w:num w:numId="6">
+    <w:abstractNumId w:val="6"/>
   </w:num>
 </w:numbering>
 </file>
@@ -6684,6 +7784,447 @@
       <w:rFonts w:cs="OpenSymbol"/>
     </w:rPr>
   </w:style>
+  <w:style w:type="character" w:styleId="ListLabel322">
+    <w:name w:val="ListLabel 322"/>
+    <w:qFormat/>
+    <w:rPr>
+      <w:rFonts w:cs="Wingdings"/>
+    </w:rPr>
+  </w:style>
+  <w:style w:type="character" w:styleId="ListLabel323">
+    <w:name w:val="ListLabel 323"/>
+    <w:qFormat/>
+    <w:rPr>
+      <w:rFonts w:cs="Wingdings"/>
+    </w:rPr>
+  </w:style>
+  <w:style w:type="character" w:styleId="ListLabel324">
+    <w:name w:val="ListLabel 324"/>
+    <w:qFormat/>
+    <w:rPr>
+      <w:rFonts w:cs="Wingdings"/>
+    </w:rPr>
+  </w:style>
+  <w:style w:type="character" w:styleId="ListLabel325">
+    <w:name w:val="ListLabel 325"/>
+    <w:qFormat/>
+    <w:rPr>
+      <w:rFonts w:cs="Wingdings"/>
+    </w:rPr>
+  </w:style>
+  <w:style w:type="character" w:styleId="ListLabel326">
+    <w:name w:val="ListLabel 326"/>
+    <w:qFormat/>
+    <w:rPr>
+      <w:rFonts w:cs="Wingdings"/>
+    </w:rPr>
+  </w:style>
+  <w:style w:type="character" w:styleId="ListLabel327">
+    <w:name w:val="ListLabel 327"/>
+    <w:qFormat/>
+    <w:rPr>
+      <w:rFonts w:cs="Wingdings"/>
+    </w:rPr>
+  </w:style>
+  <w:style w:type="character" w:styleId="ListLabel328">
+    <w:name w:val="ListLabel 328"/>
+    <w:qFormat/>
+    <w:rPr>
+      <w:rFonts w:cs="Wingdings"/>
+    </w:rPr>
+  </w:style>
+  <w:style w:type="character" w:styleId="ListLabel329">
+    <w:name w:val="ListLabel 329"/>
+    <w:qFormat/>
+    <w:rPr>
+      <w:rFonts w:cs="Wingdings"/>
+    </w:rPr>
+  </w:style>
+  <w:style w:type="character" w:styleId="ListLabel330">
+    <w:name w:val="ListLabel 330"/>
+    <w:qFormat/>
+    <w:rPr>
+      <w:rFonts w:cs="Wingdings"/>
+    </w:rPr>
+  </w:style>
+  <w:style w:type="character" w:styleId="ListLabel331">
+    <w:name w:val="ListLabel 331"/>
+    <w:qFormat/>
+    <w:rPr>
+      <w:rFonts w:cs="OpenSymbol"/>
+    </w:rPr>
+  </w:style>
+  <w:style w:type="character" w:styleId="ListLabel332">
+    <w:name w:val="ListLabel 332"/>
+    <w:qFormat/>
+    <w:rPr>
+      <w:rFonts w:cs="OpenSymbol"/>
+    </w:rPr>
+  </w:style>
+  <w:style w:type="character" w:styleId="ListLabel333">
+    <w:name w:val="ListLabel 333"/>
+    <w:qFormat/>
+    <w:rPr>
+      <w:rFonts w:cs="OpenSymbol"/>
+    </w:rPr>
+  </w:style>
+  <w:style w:type="character" w:styleId="ListLabel334">
+    <w:name w:val="ListLabel 334"/>
+    <w:qFormat/>
+    <w:rPr>
+      <w:rFonts w:cs="OpenSymbol"/>
+    </w:rPr>
+  </w:style>
+  <w:style w:type="character" w:styleId="ListLabel335">
+    <w:name w:val="ListLabel 335"/>
+    <w:qFormat/>
+    <w:rPr>
+      <w:rFonts w:cs="OpenSymbol"/>
+    </w:rPr>
+  </w:style>
+  <w:style w:type="character" w:styleId="ListLabel336">
+    <w:name w:val="ListLabel 336"/>
+    <w:qFormat/>
+    <w:rPr>
+      <w:rFonts w:cs="OpenSymbol"/>
+    </w:rPr>
+  </w:style>
+  <w:style w:type="character" w:styleId="ListLabel337">
+    <w:name w:val="ListLabel 337"/>
+    <w:qFormat/>
+    <w:rPr>
+      <w:rFonts w:cs="OpenSymbol"/>
+    </w:rPr>
+  </w:style>
+  <w:style w:type="character" w:styleId="ListLabel338">
+    <w:name w:val="ListLabel 338"/>
+    <w:qFormat/>
+    <w:rPr>
+      <w:rFonts w:cs="OpenSymbol"/>
+    </w:rPr>
+  </w:style>
+  <w:style w:type="character" w:styleId="ListLabel339">
+    <w:name w:val="ListLabel 339"/>
+    <w:qFormat/>
+    <w:rPr>
+      <w:rFonts w:cs="OpenSymbol"/>
+    </w:rPr>
+  </w:style>
+  <w:style w:type="character" w:styleId="ListLabel340">
+    <w:name w:val="ListLabel 340"/>
+    <w:qFormat/>
+    <w:rPr>
+      <w:rFonts w:cs="Wingdings"/>
+    </w:rPr>
+  </w:style>
+  <w:style w:type="character" w:styleId="ListLabel341">
+    <w:name w:val="ListLabel 341"/>
+    <w:qFormat/>
+    <w:rPr>
+      <w:rFonts w:cs="Wingdings"/>
+    </w:rPr>
+  </w:style>
+  <w:style w:type="character" w:styleId="ListLabel342">
+    <w:name w:val="ListLabel 342"/>
+    <w:qFormat/>
+    <w:rPr>
+      <w:rFonts w:cs="Wingdings"/>
+    </w:rPr>
+  </w:style>
+  <w:style w:type="character" w:styleId="ListLabel343">
+    <w:name w:val="ListLabel 343"/>
+    <w:qFormat/>
+    <w:rPr>
+      <w:rFonts w:cs="Wingdings"/>
+    </w:rPr>
+  </w:style>
+  <w:style w:type="character" w:styleId="ListLabel344">
+    <w:name w:val="ListLabel 344"/>
+    <w:qFormat/>
+    <w:rPr>
+      <w:rFonts w:cs="Wingdings"/>
+    </w:rPr>
+  </w:style>
+  <w:style w:type="character" w:styleId="ListLabel345">
+    <w:name w:val="ListLabel 345"/>
+    <w:qFormat/>
+    <w:rPr>
+      <w:rFonts w:cs="Wingdings"/>
+    </w:rPr>
+  </w:style>
+  <w:style w:type="character" w:styleId="ListLabel346">
+    <w:name w:val="ListLabel 346"/>
+    <w:qFormat/>
+    <w:rPr>
+      <w:rFonts w:cs="Wingdings"/>
+    </w:rPr>
+  </w:style>
+  <w:style w:type="character" w:styleId="ListLabel347">
+    <w:name w:val="ListLabel 347"/>
+    <w:qFormat/>
+    <w:rPr>
+      <w:rFonts w:cs="Wingdings"/>
+    </w:rPr>
+  </w:style>
+  <w:style w:type="character" w:styleId="ListLabel348">
+    <w:name w:val="ListLabel 348"/>
+    <w:qFormat/>
+    <w:rPr>
+      <w:rFonts w:cs="Wingdings"/>
+    </w:rPr>
+  </w:style>
+  <w:style w:type="character" w:styleId="ListLabel349">
+    <w:name w:val="ListLabel 349"/>
+    <w:qFormat/>
+    <w:rPr>
+      <w:rFonts w:cs="OpenSymbol"/>
+    </w:rPr>
+  </w:style>
+  <w:style w:type="character" w:styleId="ListLabel350">
+    <w:name w:val="ListLabel 350"/>
+    <w:qFormat/>
+    <w:rPr>
+      <w:rFonts w:cs="OpenSymbol"/>
+    </w:rPr>
+  </w:style>
+  <w:style w:type="character" w:styleId="ListLabel351">
+    <w:name w:val="ListLabel 351"/>
+    <w:qFormat/>
+    <w:rPr>
+      <w:rFonts w:cs="OpenSymbol"/>
+    </w:rPr>
+  </w:style>
+  <w:style w:type="character" w:styleId="ListLabel352">
+    <w:name w:val="ListLabel 352"/>
+    <w:qFormat/>
+    <w:rPr>
+      <w:rFonts w:cs="OpenSymbol"/>
+    </w:rPr>
+  </w:style>
+  <w:style w:type="character" w:styleId="ListLabel353">
+    <w:name w:val="ListLabel 353"/>
+    <w:qFormat/>
+    <w:rPr>
+      <w:rFonts w:cs="OpenSymbol"/>
+    </w:rPr>
+  </w:style>
+  <w:style w:type="character" w:styleId="ListLabel354">
+    <w:name w:val="ListLabel 354"/>
+    <w:qFormat/>
+    <w:rPr>
+      <w:rFonts w:cs="OpenSymbol"/>
+    </w:rPr>
+  </w:style>
+  <w:style w:type="character" w:styleId="ListLabel355">
+    <w:name w:val="ListLabel 355"/>
+    <w:qFormat/>
+    <w:rPr>
+      <w:rFonts w:cs="OpenSymbol"/>
+    </w:rPr>
+  </w:style>
+  <w:style w:type="character" w:styleId="ListLabel356">
+    <w:name w:val="ListLabel 356"/>
+    <w:qFormat/>
+    <w:rPr>
+      <w:rFonts w:cs="OpenSymbol"/>
+    </w:rPr>
+  </w:style>
+  <w:style w:type="character" w:styleId="ListLabel357">
+    <w:name w:val="ListLabel 357"/>
+    <w:qFormat/>
+    <w:rPr>
+      <w:rFonts w:cs="OpenSymbol"/>
+    </w:rPr>
+  </w:style>
+  <w:style w:type="character" w:styleId="ListLabel358">
+    <w:name w:val="ListLabel 358"/>
+    <w:qFormat/>
+    <w:rPr>
+      <w:rFonts w:cs="OpenSymbol"/>
+    </w:rPr>
+  </w:style>
+  <w:style w:type="character" w:styleId="ListLabel359">
+    <w:name w:val="ListLabel 359"/>
+    <w:qFormat/>
+    <w:rPr>
+      <w:rFonts w:cs="OpenSymbol"/>
+    </w:rPr>
+  </w:style>
+  <w:style w:type="character" w:styleId="ListLabel360">
+    <w:name w:val="ListLabel 360"/>
+    <w:qFormat/>
+    <w:rPr>
+      <w:rFonts w:cs="OpenSymbol"/>
+    </w:rPr>
+  </w:style>
+  <w:style w:type="character" w:styleId="ListLabel361">
+    <w:name w:val="ListLabel 361"/>
+    <w:qFormat/>
+    <w:rPr>
+      <w:rFonts w:cs="OpenSymbol"/>
+    </w:rPr>
+  </w:style>
+  <w:style w:type="character" w:styleId="ListLabel362">
+    <w:name w:val="ListLabel 362"/>
+    <w:qFormat/>
+    <w:rPr>
+      <w:rFonts w:cs="OpenSymbol"/>
+    </w:rPr>
+  </w:style>
+  <w:style w:type="character" w:styleId="ListLabel363">
+    <w:name w:val="ListLabel 363"/>
+    <w:qFormat/>
+    <w:rPr>
+      <w:rFonts w:cs="OpenSymbol"/>
+    </w:rPr>
+  </w:style>
+  <w:style w:type="character" w:styleId="ListLabel364">
+    <w:name w:val="ListLabel 364"/>
+    <w:qFormat/>
+    <w:rPr>
+      <w:rFonts w:cs="OpenSymbol"/>
+    </w:rPr>
+  </w:style>
+  <w:style w:type="character" w:styleId="ListLabel365">
+    <w:name w:val="ListLabel 365"/>
+    <w:qFormat/>
+    <w:rPr>
+      <w:rFonts w:cs="OpenSymbol"/>
+    </w:rPr>
+  </w:style>
+  <w:style w:type="character" w:styleId="ListLabel366">
+    <w:name w:val="ListLabel 366"/>
+    <w:qFormat/>
+    <w:rPr>
+      <w:rFonts w:cs="OpenSymbol"/>
+    </w:rPr>
+  </w:style>
+  <w:style w:type="character" w:styleId="ListLabel367">
+    <w:name w:val="ListLabel 367"/>
+    <w:qFormat/>
+    <w:rPr>
+      <w:rFonts w:cs="OpenSymbol"/>
+    </w:rPr>
+  </w:style>
+  <w:style w:type="character" w:styleId="ListLabel368">
+    <w:name w:val="ListLabel 368"/>
+    <w:qFormat/>
+    <w:rPr>
+      <w:rFonts w:cs="OpenSymbol"/>
+    </w:rPr>
+  </w:style>
+  <w:style w:type="character" w:styleId="ListLabel369">
+    <w:name w:val="ListLabel 369"/>
+    <w:qFormat/>
+    <w:rPr>
+      <w:rFonts w:cs="OpenSymbol"/>
+    </w:rPr>
+  </w:style>
+  <w:style w:type="character" w:styleId="ListLabel370">
+    <w:name w:val="ListLabel 370"/>
+    <w:qFormat/>
+    <w:rPr>
+      <w:rFonts w:cs="OpenSymbol"/>
+    </w:rPr>
+  </w:style>
+  <w:style w:type="character" w:styleId="ListLabel371">
+    <w:name w:val="ListLabel 371"/>
+    <w:qFormat/>
+    <w:rPr>
+      <w:rFonts w:cs="OpenSymbol"/>
+    </w:rPr>
+  </w:style>
+  <w:style w:type="character" w:styleId="ListLabel372">
+    <w:name w:val="ListLabel 372"/>
+    <w:qFormat/>
+    <w:rPr>
+      <w:rFonts w:cs="OpenSymbol"/>
+    </w:rPr>
+  </w:style>
+  <w:style w:type="character" w:styleId="ListLabel373">
+    <w:name w:val="ListLabel 373"/>
+    <w:qFormat/>
+    <w:rPr>
+      <w:rFonts w:cs="OpenSymbol"/>
+    </w:rPr>
+  </w:style>
+  <w:style w:type="character" w:styleId="ListLabel374">
+    <w:name w:val="ListLabel 374"/>
+    <w:qFormat/>
+    <w:rPr>
+      <w:rFonts w:cs="OpenSymbol"/>
+    </w:rPr>
+  </w:style>
+  <w:style w:type="character" w:styleId="ListLabel375">
+    <w:name w:val="ListLabel 375"/>
+    <w:qFormat/>
+    <w:rPr>
+      <w:rFonts w:cs="OpenSymbol"/>
+    </w:rPr>
+  </w:style>
+  <w:style w:type="character" w:styleId="ListLabel376">
+    <w:name w:val="ListLabel 376"/>
+    <w:qFormat/>
+    <w:rPr>
+      <w:rFonts w:cs="OpenSymbol"/>
+    </w:rPr>
+  </w:style>
+  <w:style w:type="character" w:styleId="ListLabel377">
+    <w:name w:val="ListLabel 377"/>
+    <w:qFormat/>
+    <w:rPr>
+      <w:rFonts w:cs="OpenSymbol"/>
+    </w:rPr>
+  </w:style>
+  <w:style w:type="character" w:styleId="ListLabel378">
+    <w:name w:val="ListLabel 378"/>
+    <w:qFormat/>
+    <w:rPr>
+      <w:rFonts w:cs="OpenSymbol"/>
+    </w:rPr>
+  </w:style>
+  <w:style w:type="character" w:styleId="ListLabel379">
+    <w:name w:val="ListLabel 379"/>
+    <w:qFormat/>
+    <w:rPr>
+      <w:rFonts w:cs="OpenSymbol"/>
+    </w:rPr>
+  </w:style>
+  <w:style w:type="character" w:styleId="ListLabel380">
+    <w:name w:val="ListLabel 380"/>
+    <w:qFormat/>
+    <w:rPr>
+      <w:rFonts w:cs="OpenSymbol"/>
+    </w:rPr>
+  </w:style>
+  <w:style w:type="character" w:styleId="ListLabel381">
+    <w:name w:val="ListLabel 381"/>
+    <w:qFormat/>
+    <w:rPr>
+      <w:rFonts w:cs="OpenSymbol"/>
+    </w:rPr>
+  </w:style>
+  <w:style w:type="character" w:styleId="ListLabel382">
+    <w:name w:val="ListLabel 382"/>
+    <w:qFormat/>
+    <w:rPr>
+      <w:rFonts w:cs="OpenSymbol"/>
+    </w:rPr>
+  </w:style>
+  <w:style w:type="character" w:styleId="ListLabel383">
+    <w:name w:val="ListLabel 383"/>
+    <w:qFormat/>
+    <w:rPr>
+      <w:rFonts w:cs="OpenSymbol"/>
+    </w:rPr>
+  </w:style>
+  <w:style w:type="character" w:styleId="ListLabel384">
+    <w:name w:val="ListLabel 384"/>
+    <w:qFormat/>
+    <w:rPr>
+      <w:rFonts w:cs="OpenSymbol"/>
+    </w:rPr>
+  </w:style>
   <w:style w:type="paragraph" w:styleId="Heading">
     <w:name w:val="Heading"/>
     <w:basedOn w:val="Normal"/>

</xml_diff>

<commit_message>
uml diagrams for 4+1 model
</commit_message>
<xml_diff>
--- a/programming/архитектура.docx
+++ b/programming/архитектура.docx
@@ -1008,7 +1008,7 @@
         </w:tblBorders>
         <w:tblCellMar>
           <w:top w:w="55" w:type="dxa"/>
-          <w:left w:w="30" w:type="dxa"/>
+          <w:left w:w="29" w:type="dxa"/>
           <w:bottom w:w="55" w:type="dxa"/>
           <w:right w:w="55" w:type="dxa"/>
         </w:tblCellMar>
@@ -1289,7 +1289,7 @@
         </w:tblBorders>
         <w:tblCellMar>
           <w:top w:w="55" w:type="dxa"/>
-          <w:left w:w="30" w:type="dxa"/>
+          <w:left w:w="29" w:type="dxa"/>
           <w:bottom w:w="55" w:type="dxa"/>
           <w:right w:w="55" w:type="dxa"/>
         </w:tblCellMar>
@@ -3815,29 +3815,6 @@
         <w:pStyle w:val="Normal"/>
         <w:spacing w:lineRule="auto" w:line="240" w:before="0" w:after="0"/>
         <w:jc w:val="left"/>
-        <w:rPr>
-          <w:b w:val="false"/>
-          <w:b w:val="false"/>
-          <w:bCs w:val="false"/>
-        </w:rPr>
-      </w:pPr>
-      <w:r>
-        <w:rPr>
-          <w:rFonts w:cs="Tahoma" w:ascii="Tahoma" w:hAnsi="Tahoma"/>
-          <w:b w:val="false"/>
-          <w:bCs w:val="false"/>
-          <w:color w:val="00000A"/>
-          <w:sz w:val="24"/>
-          <w:szCs w:val="24"/>
-        </w:rPr>
-        <w:t>Фокусируется на функциональности и необходимых обьектах.</w:t>
-      </w:r>
-    </w:p>
-    <w:p>
-      <w:pPr>
-        <w:pStyle w:val="Normal"/>
-        <w:spacing w:lineRule="auto" w:line="240" w:before="0" w:after="0"/>
-        <w:jc w:val="left"/>
         <w:rPr/>
       </w:pPr>
       <w:r>
@@ -3849,7 +3826,48 @@
           <w:sz w:val="24"/>
           <w:szCs w:val="24"/>
         </w:rPr>
-        <w:t>Разбирается, что система должна делать для удовлетворения потребностей клиентов с точки зрения функциональности, какие для этог нужны обьекты.</w:t>
+        <w:t xml:space="preserve">Фокусируется на функциональности и необходимых </w:t>
+      </w:r>
+      <w:r>
+        <w:rPr>
+          <w:rFonts w:cs="Tahoma" w:ascii="Tahoma" w:hAnsi="Tahoma"/>
+          <w:b w:val="false"/>
+          <w:bCs w:val="false"/>
+          <w:color w:val="00000A"/>
+          <w:sz w:val="24"/>
+          <w:szCs w:val="24"/>
+        </w:rPr>
+        <w:t>объектах.</w:t>
+      </w:r>
+    </w:p>
+    <w:p>
+      <w:pPr>
+        <w:pStyle w:val="Normal"/>
+        <w:spacing w:lineRule="auto" w:line="240" w:before="0" w:after="0"/>
+        <w:jc w:val="left"/>
+        <w:rPr/>
+      </w:pPr>
+      <w:r>
+        <w:rPr>
+          <w:rFonts w:cs="Tahoma" w:ascii="Tahoma" w:hAnsi="Tahoma"/>
+          <w:b w:val="false"/>
+          <w:bCs w:val="false"/>
+          <w:color w:val="00000A"/>
+          <w:sz w:val="24"/>
+          <w:szCs w:val="24"/>
+        </w:rPr>
+        <w:t xml:space="preserve">Разбирается, что система должна делать для удовлетворения потребностей клиентов с точки зрения функциональности, какие для этог нужны </w:t>
+      </w:r>
+      <w:r>
+        <w:rPr>
+          <w:rFonts w:cs="Tahoma" w:ascii="Tahoma" w:hAnsi="Tahoma"/>
+          <w:b w:val="false"/>
+          <w:bCs w:val="false"/>
+          <w:color w:val="00000A"/>
+          <w:sz w:val="24"/>
+          <w:szCs w:val="24"/>
+        </w:rPr>
+        <w:t>объекты.</w:t>
       </w:r>
     </w:p>
     <w:p>
@@ -3914,7 +3932,29 @@
           <w:sz w:val="24"/>
           <w:szCs w:val="24"/>
         </w:rPr>
-        <w:t>обозначение всех классов, их атрубутов и поведения</w:t>
+        <w:t xml:space="preserve">обозначение всех классов, их </w:t>
+      </w:r>
+      <w:r>
+        <w:rPr>
+          <w:rFonts w:cs="Tahoma" w:ascii="Tahoma" w:hAnsi="Tahoma"/>
+          <w:b w:val="false"/>
+          <w:bCs w:val="false"/>
+          <w:color w:val="00000A"/>
+          <w:sz w:val="24"/>
+          <w:szCs w:val="24"/>
+        </w:rPr>
+        <w:t>атрибутов</w:t>
+      </w:r>
+      <w:r>
+        <w:rPr>
+          <w:rFonts w:cs="Tahoma" w:ascii="Tahoma" w:hAnsi="Tahoma"/>
+          <w:b w:val="false"/>
+          <w:bCs w:val="false"/>
+          <w:color w:val="00000A"/>
+          <w:sz w:val="24"/>
+          <w:szCs w:val="24"/>
+        </w:rPr>
+        <w:t xml:space="preserve"> и поведения</w:t>
       </w:r>
     </w:p>
     <w:p>
@@ -4002,7 +4042,29 @@
           <w:sz w:val="24"/>
           <w:szCs w:val="24"/>
         </w:rPr>
-        <w:t>. Разбирается с точки зрения эффективности системы или взаимодействия подпроцессов во время исполнения программы. Система рассматривается в разрезе производительности, кокурирующих запросов и тд. На этом этапе включают UML sequence and activity diagram. Разбирается через призму атрибутов качества, таких как</w:t>
+        <w:t>. Разбирается с точки зрения эффективности системы или взаимодействия подпроцессов во время исполнения программы. Система рассматривается в разрезе производительности, ко</w:t>
+      </w:r>
+      <w:r>
+        <w:rPr>
+          <w:rFonts w:cs="Tahoma" w:ascii="Tahoma" w:hAnsi="Tahoma"/>
+          <w:b w:val="false"/>
+          <w:bCs w:val="false"/>
+          <w:color w:val="00000A"/>
+          <w:sz w:val="24"/>
+          <w:szCs w:val="24"/>
+        </w:rPr>
+        <w:t>н</w:t>
+      </w:r>
+      <w:r>
+        <w:rPr>
+          <w:rFonts w:cs="Tahoma" w:ascii="Tahoma" w:hAnsi="Tahoma"/>
+          <w:b w:val="false"/>
+          <w:bCs w:val="false"/>
+          <w:color w:val="00000A"/>
+          <w:sz w:val="24"/>
+          <w:szCs w:val="24"/>
+        </w:rPr>
+        <w:t>курирующих запросов и тд. На этом этапе включают UML sequence and activity diagram. Разбирается через призму атрибутов качества, таких как</w:t>
       </w:r>
     </w:p>
     <w:p>
@@ -4161,7 +4223,18 @@
           <w:sz w:val="24"/>
           <w:szCs w:val="24"/>
         </w:rPr>
-        <w:t>Языки программирования</w:t>
+        <w:t>я</w:t>
+      </w:r>
+      <w:r>
+        <w:rPr>
+          <w:rFonts w:cs="Tahoma" w:ascii="Tahoma" w:hAnsi="Tahoma"/>
+          <w:b w:val="false"/>
+          <w:bCs w:val="false"/>
+          <w:color w:val="00000A"/>
+          <w:sz w:val="24"/>
+          <w:szCs w:val="24"/>
+        </w:rPr>
+        <w:t>зыки программирования</w:t>
       </w:r>
     </w:p>
     <w:p>
@@ -4290,7 +4363,29 @@
           <w:sz w:val="24"/>
           <w:szCs w:val="24"/>
         </w:rPr>
-        <w:t>Тут строится deplyment UML diagram</w:t>
+        <w:t>Тут строится depl</w:t>
+      </w:r>
+      <w:r>
+        <w:rPr>
+          <w:rFonts w:cs="Tahoma" w:ascii="Tahoma" w:hAnsi="Tahoma"/>
+          <w:b w:val="false"/>
+          <w:bCs w:val="false"/>
+          <w:color w:val="00000A"/>
+          <w:sz w:val="24"/>
+          <w:szCs w:val="24"/>
+        </w:rPr>
+        <w:t>o</w:t>
+      </w:r>
+      <w:r>
+        <w:rPr>
+          <w:rFonts w:cs="Tahoma" w:ascii="Tahoma" w:hAnsi="Tahoma"/>
+          <w:b w:val="false"/>
+          <w:bCs w:val="false"/>
+          <w:color w:val="00000A"/>
+          <w:sz w:val="24"/>
+          <w:szCs w:val="24"/>
+        </w:rPr>
+        <w:t>yment UML diagram</w:t>
       </w:r>
     </w:p>
     <w:p>
@@ -4397,7 +4492,117 @@
           <w:sz w:val="24"/>
           <w:szCs w:val="24"/>
         </w:rPr>
-        <w:t xml:space="preserve">Каждый сценарий является скриптом, в котором описана последовательность взаимодействий между обьектами и процессами. Это вкоючает ключевые обьекты, определенные в logical view, процессы, описанные в process view, иерархию и разные ветки, описанные в physical view. Сценарии их обьеденяют для цельноый картины </w:t>
+        <w:t xml:space="preserve">Каждый сценарий является скриптом, в котором описана последовательность взаимодействий между </w:t>
+      </w:r>
+      <w:r>
+        <w:rPr>
+          <w:rFonts w:cs="Tahoma" w:ascii="Tahoma" w:hAnsi="Tahoma"/>
+          <w:b w:val="false"/>
+          <w:bCs w:val="false"/>
+          <w:color w:val="00000A"/>
+          <w:sz w:val="24"/>
+          <w:szCs w:val="24"/>
+        </w:rPr>
+        <w:t>объектами</w:t>
+      </w:r>
+      <w:r>
+        <w:rPr>
+          <w:rFonts w:cs="Tahoma" w:ascii="Tahoma" w:hAnsi="Tahoma"/>
+          <w:b w:val="false"/>
+          <w:bCs w:val="false"/>
+          <w:color w:val="00000A"/>
+          <w:sz w:val="24"/>
+          <w:szCs w:val="24"/>
+        </w:rPr>
+        <w:t xml:space="preserve"> и процессами. Это вк</w:t>
+      </w:r>
+      <w:r>
+        <w:rPr>
+          <w:rFonts w:cs="Tahoma" w:ascii="Tahoma" w:hAnsi="Tahoma"/>
+          <w:b w:val="false"/>
+          <w:bCs w:val="false"/>
+          <w:color w:val="00000A"/>
+          <w:sz w:val="24"/>
+          <w:szCs w:val="24"/>
+        </w:rPr>
+        <w:t>л</w:t>
+      </w:r>
+      <w:r>
+        <w:rPr>
+          <w:rFonts w:cs="Tahoma" w:ascii="Tahoma" w:hAnsi="Tahoma"/>
+          <w:b w:val="false"/>
+          <w:bCs w:val="false"/>
+          <w:color w:val="00000A"/>
+          <w:sz w:val="24"/>
+          <w:szCs w:val="24"/>
+        </w:rPr>
+        <w:t xml:space="preserve">ючает ключевые </w:t>
+      </w:r>
+      <w:r>
+        <w:rPr>
+          <w:rFonts w:cs="Tahoma" w:ascii="Tahoma" w:hAnsi="Tahoma"/>
+          <w:b w:val="false"/>
+          <w:bCs w:val="false"/>
+          <w:color w:val="00000A"/>
+          <w:sz w:val="24"/>
+          <w:szCs w:val="24"/>
+        </w:rPr>
+        <w:t>объекты</w:t>
+      </w:r>
+      <w:r>
+        <w:rPr>
+          <w:rFonts w:cs="Tahoma" w:ascii="Tahoma" w:hAnsi="Tahoma"/>
+          <w:b w:val="false"/>
+          <w:bCs w:val="false"/>
+          <w:color w:val="00000A"/>
+          <w:sz w:val="24"/>
+          <w:szCs w:val="24"/>
+        </w:rPr>
+        <w:t xml:space="preserve">, определенные в logical view, процессы, описанные в process view, иерархию и разные ветки, описанные в physical view. Сценарии их </w:t>
+      </w:r>
+      <w:r>
+        <w:rPr>
+          <w:rFonts w:cs="Tahoma" w:ascii="Tahoma" w:hAnsi="Tahoma"/>
+          <w:b w:val="false"/>
+          <w:bCs w:val="false"/>
+          <w:color w:val="00000A"/>
+          <w:sz w:val="24"/>
+          <w:szCs w:val="24"/>
+        </w:rPr>
+        <w:t>объединяют</w:t>
+      </w:r>
+      <w:r>
+        <w:rPr>
+          <w:rFonts w:cs="Tahoma" w:ascii="Tahoma" w:hAnsi="Tahoma"/>
+          <w:b w:val="false"/>
+          <w:bCs w:val="false"/>
+          <w:color w:val="00000A"/>
+          <w:sz w:val="24"/>
+          <w:szCs w:val="24"/>
+        </w:rPr>
+        <w:t xml:space="preserve"> для </w:t>
+      </w:r>
+      <w:r>
+        <w:rPr>
+          <w:rFonts w:cs="Tahoma" w:ascii="Tahoma" w:hAnsi="Tahoma"/>
+          <w:b w:val="false"/>
+          <w:bCs w:val="false"/>
+          <w:color w:val="00000A"/>
+          <w:sz w:val="24"/>
+          <w:szCs w:val="24"/>
+        </w:rPr>
+        <w:t>цельной</w:t>
+      </w:r>
+      <w:r>
+        <w:rPr>
+          <w:rFonts w:cs="Tahoma" w:ascii="Tahoma" w:hAnsi="Tahoma"/>
+          <w:b w:val="false"/>
+          <w:bCs w:val="false"/>
+          <w:color w:val="00000A"/>
+          <w:sz w:val="24"/>
+          <w:szCs w:val="24"/>
+        </w:rPr>
+        <w:t xml:space="preserve"> картины </w:t>
       </w:r>
     </w:p>
     <w:p>
@@ -4442,7 +4647,29 @@
           <w:sz w:val="24"/>
           <w:szCs w:val="24"/>
         </w:rPr>
-        <w:t>Далеко не все системы нужно описывать через призму данной модели, часто некоторые view можно исключить. Например, если logical и development view чень похожи, они могут быть описаны вместе</w:t>
+        <w:t xml:space="preserve">Далеко не все системы нужно описывать через призму данной модели, часто некоторые view можно исключить. Например, если logical и development view </w:t>
+      </w:r>
+      <w:r>
+        <w:rPr>
+          <w:rFonts w:cs="Tahoma" w:ascii="Tahoma" w:hAnsi="Tahoma"/>
+          <w:b w:val="false"/>
+          <w:bCs w:val="false"/>
+          <w:color w:val="00000A"/>
+          <w:sz w:val="24"/>
+          <w:szCs w:val="24"/>
+        </w:rPr>
+        <w:t>изумительно</w:t>
+      </w:r>
+      <w:r>
+        <w:rPr>
+          <w:rFonts w:cs="Tahoma" w:ascii="Tahoma" w:hAnsi="Tahoma"/>
+          <w:b w:val="false"/>
+          <w:bCs w:val="false"/>
+          <w:color w:val="00000A"/>
+          <w:sz w:val="24"/>
+          <w:szCs w:val="24"/>
+        </w:rPr>
+        <w:t xml:space="preserve"> похожи, они могут быть описаны вместе</w:t>
       </w:r>
     </w:p>
     <w:p>
@@ -4461,7 +4688,14 @@
         </w:rPr>
       </w:pPr>
       <w:r>
-        <w:rPr/>
+        <w:rPr>
+          <w:rFonts w:cs="Tahoma" w:ascii="Tahoma" w:hAnsi="Tahoma"/>
+          <w:b w:val="false"/>
+          <w:bCs w:val="false"/>
+          <w:color w:val="00000A"/>
+          <w:sz w:val="24"/>
+          <w:szCs w:val="24"/>
+        </w:rPr>
       </w:r>
       <w:r>
         <w:br w:type="page"/>
@@ -4502,21 +4736,28 @@
         </w:rPr>
       </w:pPr>
       <w:r>
-        <w:rPr/>
-      </w:r>
-    </w:p>
-    <w:p>
-      <w:pPr>
-        <w:pStyle w:val="Normal"/>
-        <w:spacing w:lineRule="auto" w:line="240" w:before="0" w:after="0"/>
-        <w:jc w:val="left"/>
-        <w:rPr/>
-      </w:pPr>
-      <w:r>
         <w:rPr>
           <w:rFonts w:cs="Tahoma" w:ascii="Tahoma" w:hAnsi="Tahoma"/>
           <w:b/>
           <w:bCs/>
+          <w:color w:val="FF0000"/>
+          <w:sz w:val="24"/>
+          <w:szCs w:val="24"/>
+        </w:rPr>
+      </w:r>
+    </w:p>
+    <w:p>
+      <w:pPr>
+        <w:pStyle w:val="Normal"/>
+        <w:spacing w:lineRule="auto" w:line="240" w:before="0" w:after="0"/>
+        <w:jc w:val="left"/>
+        <w:rPr/>
+      </w:pPr>
+      <w:r>
+        <w:rPr>
+          <w:rFonts w:cs="Tahoma" w:ascii="Tahoma" w:hAnsi="Tahoma"/>
+          <w:b/>
+          <w:bCs/>
           <w:color w:val="00000A"/>
           <w:sz w:val="24"/>
           <w:szCs w:val="24"/>
@@ -4559,7 +4800,14 @@
         </w:rPr>
       </w:pPr>
       <w:r>
-        <w:rPr/>
+        <w:rPr>
+          <w:rFonts w:cs="Tahoma" w:ascii="Tahoma" w:hAnsi="Tahoma"/>
+          <w:b w:val="false"/>
+          <w:bCs w:val="false"/>
+          <w:color w:val="00000A"/>
+          <w:sz w:val="24"/>
+          <w:szCs w:val="24"/>
+        </w:rPr>
         <w:drawing>
           <wp:anchor behindDoc="0" distT="0" distB="0" distL="0" distR="0" simplePos="0" locked="0" layoutInCell="1" allowOverlap="1" relativeHeight="2">
             <wp:simplePos x="0" y="0"/>
@@ -4642,7 +4890,73 @@
           <w:sz w:val="24"/>
           <w:szCs w:val="24"/>
         </w:rPr>
-        <w:t>При разработке диаграм компоненто сначала определяются Главные Обьекты системы, затем библиотеки для системы, затем составляются отношения между компонентами</w:t>
+        <w:t xml:space="preserve">При разработке </w:t>
+      </w:r>
+      <w:r>
+        <w:rPr>
+          <w:rFonts w:cs="Tahoma" w:ascii="Tahoma" w:hAnsi="Tahoma"/>
+          <w:b w:val="false"/>
+          <w:bCs w:val="false"/>
+          <w:color w:val="00000A"/>
+          <w:sz w:val="24"/>
+          <w:szCs w:val="24"/>
+        </w:rPr>
+        <w:t>диаграмм</w:t>
+      </w:r>
+      <w:r>
+        <w:rPr>
+          <w:rFonts w:cs="Tahoma" w:ascii="Tahoma" w:hAnsi="Tahoma"/>
+          <w:b w:val="false"/>
+          <w:bCs w:val="false"/>
+          <w:color w:val="00000A"/>
+          <w:sz w:val="24"/>
+          <w:szCs w:val="24"/>
+        </w:rPr>
+        <w:t xml:space="preserve"> </w:t>
+      </w:r>
+      <w:r>
+        <w:rPr>
+          <w:rFonts w:cs="Tahoma" w:ascii="Tahoma" w:hAnsi="Tahoma"/>
+          <w:b w:val="false"/>
+          <w:bCs w:val="false"/>
+          <w:color w:val="00000A"/>
+          <w:sz w:val="24"/>
+          <w:szCs w:val="24"/>
+        </w:rPr>
+        <w:t>компонентов</w:t>
+      </w:r>
+      <w:r>
+        <w:rPr>
+          <w:rFonts w:cs="Tahoma" w:ascii="Tahoma" w:hAnsi="Tahoma"/>
+          <w:b w:val="false"/>
+          <w:bCs w:val="false"/>
+          <w:color w:val="00000A"/>
+          <w:sz w:val="24"/>
+          <w:szCs w:val="24"/>
+        </w:rPr>
+        <w:t xml:space="preserve"> сначала определяются Главные </w:t>
+      </w:r>
+      <w:r>
+        <w:rPr>
+          <w:rFonts w:cs="Tahoma" w:ascii="Tahoma" w:hAnsi="Tahoma"/>
+          <w:b w:val="false"/>
+          <w:bCs w:val="false"/>
+          <w:color w:val="00000A"/>
+          <w:sz w:val="24"/>
+          <w:szCs w:val="24"/>
+        </w:rPr>
+        <w:t>Объекты</w:t>
+      </w:r>
+      <w:r>
+        <w:rPr>
+          <w:rFonts w:cs="Tahoma" w:ascii="Tahoma" w:hAnsi="Tahoma"/>
+          <w:b w:val="false"/>
+          <w:bCs w:val="false"/>
+          <w:color w:val="00000A"/>
+          <w:sz w:val="24"/>
+          <w:szCs w:val="24"/>
+        </w:rPr>
+        <w:t xml:space="preserve"> системы, затем библиотеки для системы, затем составляются отношения между компонентами</w:t>
       </w:r>
     </w:p>
     <w:p>
@@ -4661,18 +4975,7 @@
           <w:sz w:val="24"/>
           <w:szCs w:val="24"/>
         </w:rPr>
-        <w:t xml:space="preserve">Коннекторы </w:t>
-      </w:r>
-      <w:r>
-        <w:rPr>
-          <w:rFonts w:cs="Tahoma" w:ascii="Tahoma" w:hAnsi="Tahoma"/>
-          <w:b w:val="false"/>
-          <w:bCs w:val="false"/>
-          <w:color w:val="00000A"/>
-          <w:sz w:val="24"/>
-          <w:szCs w:val="24"/>
-        </w:rPr>
-        <w:t>отношений</w:t>
+        <w:t>Коннекторы отношений</w:t>
       </w:r>
     </w:p>
     <w:p>
@@ -4695,18 +4998,7 @@
           <w:sz w:val="24"/>
           <w:szCs w:val="24"/>
         </w:rPr>
-        <w:t xml:space="preserve">полумесяц — socket connector — необходимый интерфейс — </w:t>
-      </w:r>
-      <w:r>
-        <w:rPr>
-          <w:rFonts w:cs="Tahoma" w:ascii="Tahoma" w:hAnsi="Tahoma"/>
-          <w:b w:val="false"/>
-          <w:bCs w:val="false"/>
-          <w:color w:val="00000A"/>
-          <w:sz w:val="24"/>
-          <w:szCs w:val="24"/>
-        </w:rPr>
-        <w:t>компонент принимает запрос, какие данные он может принять</w:t>
+        <w:t>полумесяц — socket connector — необходимый интерфейс — компонент принимает запрос, какие данные он может принять</w:t>
       </w:r>
     </w:p>
     <w:p>
@@ -4729,18 +5021,7 @@
           <w:sz w:val="24"/>
           <w:szCs w:val="24"/>
         </w:rPr>
-        <w:t xml:space="preserve">закрашенный круг — ball connector — предоставляемый интерфейс — </w:t>
-      </w:r>
-      <w:r>
-        <w:rPr>
-          <w:rFonts w:cs="Tahoma" w:ascii="Tahoma" w:hAnsi="Tahoma"/>
-          <w:b w:val="false"/>
-          <w:bCs w:val="false"/>
-          <w:color w:val="00000A"/>
-          <w:sz w:val="24"/>
-          <w:szCs w:val="24"/>
-        </w:rPr>
-        <w:t>компонент делает запрос и передает данные</w:t>
+        <w:t>закрашенный круг — ball connector — предоставляемый интерфейс — компонент делает запрос и передает данные</w:t>
       </w:r>
     </w:p>
     <w:p>
@@ -4759,7 +5040,14 @@
         </w:rPr>
       </w:pPr>
       <w:r>
-        <w:rPr/>
+        <w:rPr>
+          <w:rFonts w:cs="Tahoma" w:ascii="Tahoma" w:hAnsi="Tahoma"/>
+          <w:b w:val="false"/>
+          <w:bCs w:val="false"/>
+          <w:color w:val="00000A"/>
+          <w:sz w:val="24"/>
+          <w:szCs w:val="24"/>
+        </w:rPr>
       </w:r>
     </w:p>
     <w:p>
@@ -4778,18 +5066,7 @@
           <w:sz w:val="24"/>
           <w:szCs w:val="24"/>
         </w:rPr>
-        <w:t>Package</w:t>
-      </w:r>
-      <w:r>
-        <w:rPr>
-          <w:rFonts w:cs="Tahoma" w:ascii="Tahoma" w:hAnsi="Tahoma"/>
-          <w:b/>
-          <w:bCs/>
-          <w:color w:val="00000A"/>
-          <w:sz w:val="24"/>
-          <w:szCs w:val="24"/>
-        </w:rPr>
-        <w:t xml:space="preserve"> diagram</w:t>
+        <w:t>Package diagram</w:t>
       </w:r>
     </w:p>
     <w:p>
@@ -4808,18 +5085,7 @@
           <w:sz w:val="24"/>
           <w:szCs w:val="24"/>
         </w:rPr>
-        <w:t>П</w:t>
-      </w:r>
-      <w:r>
-        <w:rPr>
-          <w:rFonts w:cs="Tahoma" w:ascii="Tahoma" w:hAnsi="Tahoma"/>
-          <w:b w:val="false"/>
-          <w:bCs w:val="false"/>
-          <w:color w:val="00000A"/>
-          <w:sz w:val="24"/>
-          <w:szCs w:val="24"/>
-        </w:rPr>
-        <w:t>акет группирует родственные элементы ПО, например данные, классы или по задачам юзерам или даже другие пакеты</w:t>
+        <w:t>Пакет группирует родственные элементы ПО, например данные, классы или по задачам юзерам или даже другие пакеты</w:t>
       </w:r>
     </w:p>
     <w:p>
@@ -4947,7 +5213,7 @@
           <w:sz w:val="24"/>
           <w:szCs w:val="24"/>
         </w:rPr>
-        <w:t>На диаграме пакет можно детализировать, показав, что он включает в себя. На данной картинке пакет включает в себя интерфейс движения плеер</w:t>
+        <w:t xml:space="preserve">На </w:t>
       </w:r>
       <w:r>
         <w:rPr>
@@ -4960,7 +5226,20 @@
           <w:sz w:val="24"/>
           <w:szCs w:val="24"/>
         </w:rPr>
-        <w:t>а (композиция)</w:t>
+        <w:t>диаграмме</w:t>
+      </w:r>
+      <w:r>
+        <w:rPr>
+          <w:rFonts w:cs="Tahoma" w:ascii="Tahoma" w:hAnsi="Tahoma"/>
+          <w:b w:val="false"/>
+          <w:bCs w:val="false"/>
+          <w:i w:val="false"/>
+          <w:iCs w:val="false"/>
+          <w:color w:val="00000A"/>
+          <w:sz w:val="24"/>
+          <w:szCs w:val="24"/>
+        </w:rPr>
+        <w:t xml:space="preserve"> пакет можно детализировать, показав, что он включает в себя. На данной картинке пакет включает в себя интерфейс движения плеера (композиция)</w:t>
       </w:r>
     </w:p>
     <w:p>
@@ -4982,7 +5261,16 @@
         </w:rPr>
       </w:pPr>
       <w:r>
-        <w:rPr/>
+        <w:rPr>
+          <w:rFonts w:cs="Tahoma" w:ascii="Tahoma" w:hAnsi="Tahoma"/>
+          <w:b w:val="false"/>
+          <w:bCs w:val="false"/>
+          <w:i w:val="false"/>
+          <w:iCs w:val="false"/>
+          <w:color w:val="00000A"/>
+          <w:sz w:val="24"/>
+          <w:szCs w:val="24"/>
+        </w:rPr>
       </w:r>
     </w:p>
     <w:p>
@@ -5063,7 +5351,33 @@
           <w:sz w:val="24"/>
           <w:szCs w:val="24"/>
         </w:rPr>
-        <w:t xml:space="preserve">ак же, можно указать внутрилежащие элементы, указав их доступность. На картинке 2, элемент </w:t>
+        <w:t xml:space="preserve">ак же, можно указать </w:t>
+      </w:r>
+      <w:r>
+        <w:rPr>
+          <w:rFonts w:cs="Tahoma" w:ascii="Tahoma" w:hAnsi="Tahoma"/>
+          <w:b w:val="false"/>
+          <w:bCs w:val="false"/>
+          <w:i w:val="false"/>
+          <w:iCs w:val="false"/>
+          <w:color w:val="00000A"/>
+          <w:sz w:val="24"/>
+          <w:szCs w:val="24"/>
+        </w:rPr>
+        <w:t>внутрилежащие</w:t>
+      </w:r>
+      <w:r>
+        <w:rPr>
+          <w:rFonts w:cs="Tahoma" w:ascii="Tahoma" w:hAnsi="Tahoma"/>
+          <w:b w:val="false"/>
+          <w:bCs w:val="false"/>
+          <w:i w:val="false"/>
+          <w:iCs w:val="false"/>
+          <w:color w:val="00000A"/>
+          <w:sz w:val="24"/>
+          <w:szCs w:val="24"/>
+        </w:rPr>
+        <w:t xml:space="preserve"> элементы, указав их доступность. На картинке 2, элемент </w:t>
       </w:r>
       <w:r>
         <w:rPr>
@@ -5137,38 +5451,69 @@
         </w:rPr>
       </w:pPr>
       <w:r>
+        <w:rPr>
+          <w:rFonts w:cs="Tahoma" w:ascii="Tahoma" w:hAnsi="Tahoma"/>
+          <w:b w:val="false"/>
+          <w:bCs w:val="false"/>
+          <w:i w:val="false"/>
+          <w:iCs w:val="false"/>
+          <w:color w:val="00000A"/>
+          <w:sz w:val="24"/>
+          <w:szCs w:val="24"/>
+        </w:rPr>
+      </w:r>
+    </w:p>
+    <w:p>
+      <w:pPr>
+        <w:pStyle w:val="Normal"/>
+        <w:spacing w:lineRule="auto" w:line="240" w:before="0" w:after="0"/>
+        <w:jc w:val="left"/>
+        <w:rPr>
+          <w:rFonts w:ascii="Tahoma" w:hAnsi="Tahoma" w:cs="Tahoma"/>
+          <w:b w:val="false"/>
+          <w:b w:val="false"/>
+          <w:bCs w:val="false"/>
+          <w:i w:val="false"/>
+          <w:i w:val="false"/>
+          <w:iCs w:val="false"/>
+          <w:color w:val="00000A"/>
+          <w:sz w:val="24"/>
+          <w:szCs w:val="24"/>
+        </w:rPr>
+      </w:pPr>
+      <w:r>
+        <w:rPr>
+          <w:rFonts w:cs="Tahoma" w:ascii="Tahoma" w:hAnsi="Tahoma"/>
+          <w:b w:val="false"/>
+          <w:bCs w:val="false"/>
+          <w:i w:val="false"/>
+          <w:iCs w:val="false"/>
+          <w:color w:val="00000A"/>
+          <w:sz w:val="24"/>
+          <w:szCs w:val="24"/>
+        </w:rPr>
+      </w:r>
+    </w:p>
+    <w:p>
+      <w:pPr>
+        <w:pStyle w:val="Normal"/>
+        <w:spacing w:lineRule="auto" w:line="240" w:before="0" w:after="0"/>
+        <w:jc w:val="left"/>
         <w:rPr/>
-      </w:r>
-    </w:p>
-    <w:p>
-      <w:pPr>
-        <w:pStyle w:val="Normal"/>
-        <w:spacing w:lineRule="auto" w:line="240" w:before="0" w:after="0"/>
-        <w:jc w:val="left"/>
-        <w:rPr>
-          <w:rFonts w:ascii="Tahoma" w:hAnsi="Tahoma" w:cs="Tahoma"/>
-          <w:b w:val="false"/>
-          <w:b w:val="false"/>
-          <w:bCs w:val="false"/>
-          <w:i w:val="false"/>
+      </w:pPr>
+      <w:r>
+        <w:rPr>
+          <w:rFonts w:cs="Tahoma" w:ascii="Tahoma" w:hAnsi="Tahoma"/>
+          <w:b w:val="false"/>
+          <w:bCs w:val="false"/>
           <w:i w:val="false"/>
           <w:iCs w:val="false"/>
           <w:color w:val="00000A"/>
           <w:sz w:val="24"/>
           <w:szCs w:val="24"/>
         </w:rPr>
-      </w:pPr>
-      <w:r>
-        <w:rPr/>
-      </w:r>
-    </w:p>
-    <w:p>
-      <w:pPr>
-        <w:pStyle w:val="Normal"/>
-        <w:spacing w:lineRule="auto" w:line="240" w:before="0" w:after="0"/>
-        <w:jc w:val="left"/>
-        <w:rPr/>
-      </w:pPr>
+        <w:t xml:space="preserve">Пакет может </w:t>
+      </w:r>
       <w:r>
         <w:rPr>
           <w:rFonts w:cs="Tahoma" w:ascii="Tahoma" w:hAnsi="Tahoma"/>
@@ -5180,7 +5525,46 @@
           <w:sz w:val="24"/>
           <w:szCs w:val="24"/>
         </w:rPr>
-        <w:t xml:space="preserve">Пакет может импортиртовать элемент из другого пакета. Он даже может импортировать весь контент из другого пакета. Так же пакеты могут быть обьеденены. В данной картинке, </w:t>
+        <w:t>импортировать</w:t>
+      </w:r>
+      <w:r>
+        <w:rPr>
+          <w:rFonts w:cs="Tahoma" w:ascii="Tahoma" w:hAnsi="Tahoma"/>
+          <w:b w:val="false"/>
+          <w:bCs w:val="false"/>
+          <w:i w:val="false"/>
+          <w:iCs w:val="false"/>
+          <w:color w:val="00000A"/>
+          <w:sz w:val="24"/>
+          <w:szCs w:val="24"/>
+        </w:rPr>
+        <w:t xml:space="preserve"> элемент из другого пакета. Он даже может импортировать весь контент из другого пакета. Так же пакеты могут быть </w:t>
+      </w:r>
+      <w:r>
+        <w:rPr>
+          <w:rFonts w:cs="Tahoma" w:ascii="Tahoma" w:hAnsi="Tahoma"/>
+          <w:b w:val="false"/>
+          <w:bCs w:val="false"/>
+          <w:i w:val="false"/>
+          <w:iCs w:val="false"/>
+          <w:color w:val="00000A"/>
+          <w:sz w:val="24"/>
+          <w:szCs w:val="24"/>
+        </w:rPr>
+        <w:t>объединены.</w:t>
+      </w:r>
+      <w:r>
+        <w:rPr>
+          <w:rFonts w:cs="Tahoma" w:ascii="Tahoma" w:hAnsi="Tahoma"/>
+          <w:b w:val="false"/>
+          <w:bCs w:val="false"/>
+          <w:i w:val="false"/>
+          <w:iCs w:val="false"/>
+          <w:color w:val="00000A"/>
+          <w:sz w:val="24"/>
+          <w:szCs w:val="24"/>
+        </w:rPr>
+        <w:t xml:space="preserve"> В данной картинке, </w:t>
       </w:r>
       <w:r>
         <w:rPr>
@@ -5339,20 +5723,7 @@
           <w:sz w:val="24"/>
           <w:szCs w:val="24"/>
         </w:rPr>
-        <w:t>Level</w:t>
-      </w:r>
-      <w:r>
-        <w:rPr>
-          <w:rFonts w:cs="Tahoma" w:ascii="Tahoma" w:hAnsi="Tahoma"/>
-          <w:b w:val="false"/>
-          <w:bCs w:val="false"/>
-          <w:i w:val="false"/>
-          <w:iCs w:val="false"/>
-          <w:color w:val="00000A"/>
-          <w:sz w:val="24"/>
-          <w:szCs w:val="24"/>
-        </w:rPr>
-        <w:t xml:space="preserve"> так же импортирует </w:t>
+        <w:t>L</w:t>
       </w:r>
       <w:r>
         <w:rPr>
@@ -5365,7 +5736,7 @@
           <w:sz w:val="24"/>
           <w:szCs w:val="24"/>
         </w:rPr>
-        <w:t>Data</w:t>
+        <w:t>evel</w:t>
       </w:r>
       <w:r>
         <w:rPr>
@@ -5378,7 +5749,7 @@
           <w:sz w:val="24"/>
           <w:szCs w:val="24"/>
         </w:rPr>
-        <w:t xml:space="preserve"> из Player, но «</w:t>
+        <w:t xml:space="preserve"> так же импортирует </w:t>
       </w:r>
       <w:r>
         <w:rPr>
@@ -5391,7 +5762,7 @@
           <w:sz w:val="24"/>
           <w:szCs w:val="24"/>
         </w:rPr>
-        <w:t>access</w:t>
+        <w:t>Data</w:t>
       </w:r>
       <w:r>
         <w:rPr>
@@ -5404,7 +5775,7 @@
           <w:sz w:val="24"/>
           <w:szCs w:val="24"/>
         </w:rPr>
-        <w:t xml:space="preserve">» флаг указывает на то, что </w:t>
+        <w:t xml:space="preserve"> из Player, но «</w:t>
       </w:r>
       <w:r>
         <w:rPr>
@@ -5417,7 +5788,7 @@
           <w:sz w:val="24"/>
           <w:szCs w:val="24"/>
         </w:rPr>
-        <w:t>Data</w:t>
+        <w:t>access</w:t>
       </w:r>
       <w:r>
         <w:rPr>
@@ -5430,7 +5801,7 @@
           <w:sz w:val="24"/>
           <w:szCs w:val="24"/>
         </w:rPr>
-        <w:t xml:space="preserve"> является приватным свойством, потому этот элемент видим только внутри </w:t>
+        <w:t xml:space="preserve">» флаг указывает на то, что </w:t>
       </w:r>
       <w:r>
         <w:rPr>
@@ -5443,6 +5814,32 @@
           <w:sz w:val="24"/>
           <w:szCs w:val="24"/>
         </w:rPr>
+        <w:t>Data</w:t>
+      </w:r>
+      <w:r>
+        <w:rPr>
+          <w:rFonts w:cs="Tahoma" w:ascii="Tahoma" w:hAnsi="Tahoma"/>
+          <w:b w:val="false"/>
+          <w:bCs w:val="false"/>
+          <w:i w:val="false"/>
+          <w:iCs w:val="false"/>
+          <w:color w:val="00000A"/>
+          <w:sz w:val="24"/>
+          <w:szCs w:val="24"/>
+        </w:rPr>
+        <w:t xml:space="preserve"> является приватным свойством, потому этот элемент видим только внутри </w:t>
+      </w:r>
+      <w:r>
+        <w:rPr>
+          <w:rFonts w:cs="Tahoma" w:ascii="Tahoma" w:hAnsi="Tahoma"/>
+          <w:b w:val="false"/>
+          <w:bCs w:val="false"/>
+          <w:i/>
+          <w:iCs/>
+          <w:color w:val="00000A"/>
+          <w:sz w:val="24"/>
+          <w:szCs w:val="24"/>
+        </w:rPr>
         <w:t>Level</w:t>
       </w:r>
       <w:r>
@@ -5478,7 +5875,16 @@
         </w:rPr>
       </w:pPr>
       <w:r>
-        <w:rPr/>
+        <w:rPr>
+          <w:rFonts w:cs="Tahoma" w:ascii="Tahoma" w:hAnsi="Tahoma"/>
+          <w:b w:val="false"/>
+          <w:bCs w:val="false"/>
+          <w:i w:val="false"/>
+          <w:iCs w:val="false"/>
+          <w:color w:val="00000A"/>
+          <w:sz w:val="24"/>
+          <w:szCs w:val="24"/>
+        </w:rPr>
       </w:r>
     </w:p>
     <w:p>
@@ -5500,7 +5906,16 @@
         </w:rPr>
       </w:pPr>
       <w:r>
-        <w:rPr/>
+        <w:rPr>
+          <w:rFonts w:cs="Tahoma" w:ascii="Tahoma" w:hAnsi="Tahoma"/>
+          <w:b w:val="false"/>
+          <w:bCs w:val="false"/>
+          <w:i w:val="false"/>
+          <w:iCs w:val="false"/>
+          <w:color w:val="00000A"/>
+          <w:sz w:val="24"/>
+          <w:szCs w:val="24"/>
+        </w:rPr>
       </w:r>
     </w:p>
     <w:p>
@@ -5522,7 +5937,16 @@
         </w:rPr>
       </w:pPr>
       <w:r>
-        <w:rPr/>
+        <w:rPr>
+          <w:rFonts w:cs="Tahoma" w:ascii="Tahoma" w:hAnsi="Tahoma"/>
+          <w:b w:val="false"/>
+          <w:bCs w:val="false"/>
+          <w:i w:val="false"/>
+          <w:iCs w:val="false"/>
+          <w:color w:val="00000A"/>
+          <w:sz w:val="24"/>
+          <w:szCs w:val="24"/>
+        </w:rPr>
       </w:r>
     </w:p>
     <w:p>
@@ -5544,7 +5968,16 @@
         </w:rPr>
       </w:pPr>
       <w:r>
-        <w:rPr/>
+        <w:rPr>
+          <w:rFonts w:cs="Tahoma" w:ascii="Tahoma" w:hAnsi="Tahoma"/>
+          <w:b w:val="false"/>
+          <w:bCs w:val="false"/>
+          <w:i w:val="false"/>
+          <w:iCs w:val="false"/>
+          <w:color w:val="00000A"/>
+          <w:sz w:val="24"/>
+          <w:szCs w:val="24"/>
+        </w:rPr>
         <w:drawing>
           <wp:anchor behindDoc="0" distT="0" distB="0" distL="0" distR="0" simplePos="0" locked="0" layoutInCell="1" allowOverlap="1" relativeHeight="6">
             <wp:simplePos x="0" y="0"/>
@@ -5597,6 +6030,28 @@
         <w:pStyle w:val="Normal"/>
         <w:spacing w:lineRule="auto" w:line="240" w:before="0" w:after="0"/>
         <w:jc w:val="left"/>
+        <w:rPr>
+          <w:rFonts w:ascii="Tahoma" w:hAnsi="Tahoma" w:cs="Tahoma"/>
+          <w:b w:val="false"/>
+          <w:b w:val="false"/>
+          <w:bCs w:val="false"/>
+          <w:i w:val="false"/>
+          <w:i w:val="false"/>
+          <w:iCs w:val="false"/>
+          <w:color w:val="00000A"/>
+          <w:sz w:val="24"/>
+          <w:szCs w:val="24"/>
+        </w:rPr>
+      </w:pPr>
+      <w:r>
+        <w:rPr/>
+      </w:r>
+    </w:p>
+    <w:p>
+      <w:pPr>
+        <w:pStyle w:val="Normal"/>
+        <w:spacing w:lineRule="auto" w:line="240" w:before="0" w:after="0"/>
+        <w:jc w:val="left"/>
         <w:rPr/>
       </w:pPr>
       <w:r>
@@ -5697,7 +6152,16 @@
         </w:rPr>
       </w:pPr>
       <w:r>
-        <w:rPr/>
+        <w:rPr>
+          <w:rFonts w:cs="Tahoma" w:ascii="Tahoma" w:hAnsi="Tahoma"/>
+          <w:b w:val="false"/>
+          <w:bCs w:val="false"/>
+          <w:i w:val="false"/>
+          <w:iCs w:val="false"/>
+          <w:color w:val="00000A"/>
+          <w:sz w:val="24"/>
+          <w:szCs w:val="24"/>
+        </w:rPr>
       </w:r>
     </w:p>
     <w:p>
@@ -5792,7 +6256,16 @@
         </w:rPr>
       </w:pPr>
       <w:r>
-        <w:rPr/>
+        <w:rPr>
+          <w:rFonts w:cs="Tahoma" w:ascii="Tahoma" w:hAnsi="Tahoma"/>
+          <w:b w:val="false"/>
+          <w:bCs w:val="false"/>
+          <w:i w:val="false"/>
+          <w:iCs w:val="false"/>
+          <w:color w:val="00000A"/>
+          <w:sz w:val="24"/>
+          <w:szCs w:val="24"/>
+        </w:rPr>
       </w:r>
     </w:p>
     <w:p>
@@ -5814,7 +6287,16 @@
         </w:rPr>
       </w:pPr>
       <w:r>
-        <w:rPr/>
+        <w:rPr>
+          <w:rFonts w:cs="Tahoma" w:ascii="Tahoma" w:hAnsi="Tahoma"/>
+          <w:b w:val="false"/>
+          <w:bCs w:val="false"/>
+          <w:i w:val="false"/>
+          <w:iCs w:val="false"/>
+          <w:color w:val="00000A"/>
+          <w:sz w:val="24"/>
+          <w:szCs w:val="24"/>
+        </w:rPr>
       </w:r>
     </w:p>
     <w:p>
@@ -5836,7 +6318,16 @@
         </w:rPr>
       </w:pPr>
       <w:r>
-        <w:rPr/>
+        <w:rPr>
+          <w:rFonts w:cs="Tahoma" w:ascii="Tahoma" w:hAnsi="Tahoma"/>
+          <w:b w:val="false"/>
+          <w:bCs w:val="false"/>
+          <w:i w:val="false"/>
+          <w:iCs w:val="false"/>
+          <w:color w:val="00000A"/>
+          <w:sz w:val="24"/>
+          <w:szCs w:val="24"/>
+        </w:rPr>
       </w:r>
     </w:p>
     <w:p>
@@ -5858,29 +6349,16 @@
         </w:rPr>
       </w:pPr>
       <w:r>
-        <w:rPr/>
-      </w:r>
-    </w:p>
-    <w:p>
-      <w:pPr>
-        <w:pStyle w:val="Normal"/>
-        <w:spacing w:lineRule="auto" w:line="240" w:before="0" w:after="0"/>
-        <w:jc w:val="left"/>
-        <w:rPr>
-          <w:rFonts w:ascii="Tahoma" w:hAnsi="Tahoma" w:cs="Tahoma"/>
-          <w:b w:val="false"/>
-          <w:b w:val="false"/>
-          <w:bCs w:val="false"/>
-          <w:i w:val="false"/>
+        <w:rPr>
+          <w:rFonts w:cs="Tahoma" w:ascii="Tahoma" w:hAnsi="Tahoma"/>
+          <w:b w:val="false"/>
+          <w:bCs w:val="false"/>
           <w:i w:val="false"/>
           <w:iCs w:val="false"/>
           <w:color w:val="00000A"/>
           <w:sz w:val="24"/>
           <w:szCs w:val="24"/>
         </w:rPr>
-      </w:pPr>
-      <w:r>
-        <w:rPr/>
         <w:drawing>
           <wp:anchor behindDoc="0" distT="0" distB="0" distL="0" distR="0" simplePos="0" locked="0" layoutInCell="1" allowOverlap="1" relativeHeight="7">
             <wp:simplePos x="0" y="0"/>
@@ -5890,7 +6368,7 @@
             <wp:positionV relativeFrom="paragraph">
               <wp:posOffset>85725</wp:posOffset>
             </wp:positionV>
-            <wp:extent cx="2613660" cy="1626870"/>
+            <wp:extent cx="2888615" cy="1797685"/>
             <wp:effectExtent l="0" t="0" r="0" b="0"/>
             <wp:wrapSquare wrapText="largest"/>
             <wp:docPr id="6" name="Image6" descr=""/>
@@ -5915,7 +6393,7 @@
                   <pic:spPr bwMode="auto">
                     <a:xfrm>
                       <a:off x="0" y="0"/>
-                      <a:ext cx="2613660" cy="1626870"/>
+                      <a:ext cx="2888615" cy="1797685"/>
                     </a:xfrm>
                     <a:prstGeom prst="rect">
                       <a:avLst/>
@@ -5947,15 +6425,24 @@
         </w:rPr>
       </w:pPr>
       <w:r>
+        <w:rPr>
+          <w:rFonts w:cs="Tahoma" w:ascii="Tahoma" w:hAnsi="Tahoma"/>
+          <w:b w:val="false"/>
+          <w:bCs w:val="false"/>
+          <w:i w:val="false"/>
+          <w:iCs w:val="false"/>
+          <w:color w:val="00000A"/>
+          <w:sz w:val="24"/>
+          <w:szCs w:val="24"/>
+        </w:rPr>
+      </w:r>
+    </w:p>
+    <w:p>
+      <w:pPr>
+        <w:pStyle w:val="Normal"/>
+        <w:spacing w:lineRule="auto" w:line="240" w:before="0" w:after="0"/>
+        <w:jc w:val="left"/>
         <w:rPr/>
-      </w:r>
-    </w:p>
-    <w:p>
-      <w:pPr>
-        <w:pStyle w:val="Normal"/>
-        <w:spacing w:lineRule="auto" w:line="240" w:before="0" w:after="0"/>
-        <w:jc w:val="left"/>
-        <w:rPr/>
       </w:pPr>
       <w:r>
         <w:rPr>
@@ -5968,7 +6455,46 @@
           <w:sz w:val="24"/>
           <w:szCs w:val="24"/>
         </w:rPr>
-        <w:t>Тут происходит обьеденение двух пакетов в 1</w:t>
+        <w:t xml:space="preserve">Тут происходит </w:t>
+      </w:r>
+      <w:r>
+        <w:rPr>
+          <w:rFonts w:cs="Tahoma" w:ascii="Tahoma" w:hAnsi="Tahoma"/>
+          <w:b w:val="false"/>
+          <w:bCs w:val="false"/>
+          <w:i w:val="false"/>
+          <w:iCs w:val="false"/>
+          <w:color w:val="00000A"/>
+          <w:sz w:val="24"/>
+          <w:szCs w:val="24"/>
+        </w:rPr>
+        <w:t>объединение</w:t>
+      </w:r>
+      <w:r>
+        <w:rPr>
+          <w:rFonts w:cs="Tahoma" w:ascii="Tahoma" w:hAnsi="Tahoma"/>
+          <w:b w:val="false"/>
+          <w:bCs w:val="false"/>
+          <w:i w:val="false"/>
+          <w:iCs w:val="false"/>
+          <w:color w:val="00000A"/>
+          <w:sz w:val="24"/>
+          <w:szCs w:val="24"/>
+        </w:rPr>
+        <w:t xml:space="preserve"> двух пакетов в  </w:t>
+      </w:r>
+      <w:r>
+        <w:rPr>
+          <w:rFonts w:cs="Tahoma" w:ascii="Tahoma" w:hAnsi="Tahoma"/>
+          <w:b w:val="false"/>
+          <w:bCs w:val="false"/>
+          <w:i w:val="false"/>
+          <w:iCs w:val="false"/>
+          <w:color w:val="00000A"/>
+          <w:sz w:val="24"/>
+          <w:szCs w:val="24"/>
+        </w:rPr>
+        <w:t>один</w:t>
       </w:r>
     </w:p>
     <w:p>
@@ -5990,7 +6516,16 @@
         </w:rPr>
       </w:pPr>
       <w:r>
-        <w:rPr/>
+        <w:rPr>
+          <w:rFonts w:cs="Tahoma" w:ascii="Tahoma" w:hAnsi="Tahoma"/>
+          <w:b w:val="false"/>
+          <w:bCs w:val="false"/>
+          <w:i w:val="false"/>
+          <w:iCs w:val="false"/>
+          <w:color w:val="00000A"/>
+          <w:sz w:val="24"/>
+          <w:szCs w:val="24"/>
+        </w:rPr>
       </w:r>
     </w:p>
     <w:p>
@@ -6012,7 +6547,16 @@
         </w:rPr>
       </w:pPr>
       <w:r>
-        <w:rPr/>
+        <w:rPr>
+          <w:rFonts w:cs="Tahoma" w:ascii="Tahoma" w:hAnsi="Tahoma"/>
+          <w:b w:val="false"/>
+          <w:bCs w:val="false"/>
+          <w:i w:val="false"/>
+          <w:iCs w:val="false"/>
+          <w:color w:val="00000A"/>
+          <w:sz w:val="24"/>
+          <w:szCs w:val="24"/>
+        </w:rPr>
       </w:r>
     </w:p>
     <w:p>
@@ -6034,7 +6578,16 @@
         </w:rPr>
       </w:pPr>
       <w:r>
-        <w:rPr/>
+        <w:rPr>
+          <w:rFonts w:cs="Tahoma" w:ascii="Tahoma" w:hAnsi="Tahoma"/>
+          <w:b w:val="false"/>
+          <w:bCs w:val="false"/>
+          <w:i w:val="false"/>
+          <w:iCs w:val="false"/>
+          <w:color w:val="00000A"/>
+          <w:sz w:val="24"/>
+          <w:szCs w:val="24"/>
+        </w:rPr>
       </w:r>
     </w:p>
     <w:p>
@@ -6056,7 +6609,16 @@
         </w:rPr>
       </w:pPr>
       <w:r>
-        <w:rPr/>
+        <w:rPr>
+          <w:rFonts w:cs="Tahoma" w:ascii="Tahoma" w:hAnsi="Tahoma"/>
+          <w:b w:val="false"/>
+          <w:bCs w:val="false"/>
+          <w:i w:val="false"/>
+          <w:iCs w:val="false"/>
+          <w:color w:val="00000A"/>
+          <w:sz w:val="24"/>
+          <w:szCs w:val="24"/>
+        </w:rPr>
       </w:r>
     </w:p>
     <w:p>
@@ -6078,7 +6640,16 @@
         </w:rPr>
       </w:pPr>
       <w:r>
-        <w:rPr/>
+        <w:rPr>
+          <w:rFonts w:cs="Tahoma" w:ascii="Tahoma" w:hAnsi="Tahoma"/>
+          <w:b w:val="false"/>
+          <w:bCs w:val="false"/>
+          <w:i w:val="false"/>
+          <w:iCs w:val="false"/>
+          <w:color w:val="00000A"/>
+          <w:sz w:val="24"/>
+          <w:szCs w:val="24"/>
+        </w:rPr>
       </w:r>
     </w:p>
     <w:p>
@@ -6100,7 +6671,16 @@
         </w:rPr>
       </w:pPr>
       <w:r>
-        <w:rPr/>
+        <w:rPr>
+          <w:rFonts w:cs="Tahoma" w:ascii="Tahoma" w:hAnsi="Tahoma"/>
+          <w:b w:val="false"/>
+          <w:bCs w:val="false"/>
+          <w:i w:val="false"/>
+          <w:iCs w:val="false"/>
+          <w:color w:val="00000A"/>
+          <w:sz w:val="24"/>
+          <w:szCs w:val="24"/>
+        </w:rPr>
       </w:r>
     </w:p>
     <w:p>
@@ -6122,7 +6702,16 @@
         </w:rPr>
       </w:pPr>
       <w:r>
-        <w:rPr/>
+        <w:rPr>
+          <w:rFonts w:cs="Tahoma" w:ascii="Tahoma" w:hAnsi="Tahoma"/>
+          <w:b w:val="false"/>
+          <w:bCs w:val="false"/>
+          <w:i w:val="false"/>
+          <w:iCs w:val="false"/>
+          <w:color w:val="00000A"/>
+          <w:sz w:val="24"/>
+          <w:szCs w:val="24"/>
+        </w:rPr>
       </w:r>
     </w:p>
     <w:p>
@@ -6144,29 +6733,16 @@
         </w:rPr>
       </w:pPr>
       <w:r>
-        <w:rPr/>
-      </w:r>
-    </w:p>
-    <w:p>
-      <w:pPr>
-        <w:pStyle w:val="Normal"/>
-        <w:spacing w:lineRule="auto" w:line="240" w:before="0" w:after="0"/>
-        <w:jc w:val="left"/>
-        <w:rPr>
-          <w:rFonts w:ascii="Tahoma" w:hAnsi="Tahoma" w:cs="Tahoma"/>
-          <w:b w:val="false"/>
-          <w:b w:val="false"/>
-          <w:bCs w:val="false"/>
-          <w:i w:val="false"/>
+        <w:rPr>
+          <w:rFonts w:cs="Tahoma" w:ascii="Tahoma" w:hAnsi="Tahoma"/>
+          <w:b w:val="false"/>
+          <w:bCs w:val="false"/>
           <w:i w:val="false"/>
           <w:iCs w:val="false"/>
           <w:color w:val="00000A"/>
           <w:sz w:val="24"/>
           <w:szCs w:val="24"/>
         </w:rPr>
-      </w:pPr>
-      <w:r>
-        <w:rPr/>
       </w:r>
     </w:p>
     <w:p>
@@ -6185,18 +6761,7 @@
           <w:sz w:val="24"/>
           <w:szCs w:val="24"/>
         </w:rPr>
-        <w:t>Deplyment</w:t>
-      </w:r>
-      <w:r>
-        <w:rPr>
-          <w:rFonts w:cs="Tahoma" w:ascii="Tahoma" w:hAnsi="Tahoma"/>
-          <w:b/>
-          <w:bCs/>
-          <w:color w:val="00000A"/>
-          <w:sz w:val="24"/>
-          <w:szCs w:val="24"/>
-        </w:rPr>
-        <w:t xml:space="preserve"> diagram</w:t>
+        <w:t>Deplyment diagram</w:t>
       </w:r>
     </w:p>
     <w:p>
@@ -6242,29 +6807,7 @@
           <w:sz w:val="24"/>
           <w:szCs w:val="24"/>
         </w:rPr>
-        <w:t>Артефакт</w:t>
-      </w:r>
-      <w:r>
-        <w:rPr>
-          <w:rFonts w:cs="Tahoma" w:ascii="Tahoma" w:hAnsi="Tahoma"/>
-          <w:b w:val="false"/>
-          <w:bCs w:val="false"/>
-          <w:color w:val="00000A"/>
-          <w:sz w:val="24"/>
-          <w:szCs w:val="24"/>
-        </w:rPr>
-        <w:t>ов</w:t>
-      </w:r>
-      <w:r>
-        <w:rPr>
-          <w:rFonts w:cs="Tahoma" w:ascii="Tahoma" w:hAnsi="Tahoma"/>
-          <w:b w:val="false"/>
-          <w:bCs w:val="false"/>
-          <w:color w:val="00000A"/>
-          <w:sz w:val="24"/>
-          <w:szCs w:val="24"/>
-        </w:rPr>
-        <w:t xml:space="preserve"> — физическая сущность программы. Например экзешник, конфигурационный файл и тд.</w:t>
+        <w:t>Артефактов — физическая сущность программы. Например экзешник, конфигурационный файл и тд.</w:t>
       </w:r>
     </w:p>
     <w:p>
@@ -6287,18 +6830,7 @@
           <w:sz w:val="24"/>
           <w:szCs w:val="24"/>
         </w:rPr>
-        <w:t>Б</w:t>
-      </w:r>
-      <w:r>
-        <w:rPr>
-          <w:rFonts w:cs="Tahoma" w:ascii="Tahoma" w:hAnsi="Tahoma"/>
-          <w:b w:val="false"/>
-          <w:bCs w:val="false"/>
-          <w:color w:val="00000A"/>
-          <w:sz w:val="24"/>
-          <w:szCs w:val="24"/>
-        </w:rPr>
-        <w:t>иблиотек — любые подключенные third-party модули</w:t>
+        <w:t>Библиотек — любые подключенные third-party модули</w:t>
       </w:r>
     </w:p>
     <w:p>
@@ -6384,8 +6916,10 @@
       </w:pPr>
       <w:r>
         <w:rPr>
-          <w:b w:val="false"/>
-          <w:bCs w:val="false"/>
+          <w:rFonts w:cs="Tahoma" w:ascii="Tahoma" w:hAnsi="Tahoma"/>
+          <w:color w:val="00000A"/>
+          <w:sz w:val="24"/>
+          <w:szCs w:val="24"/>
         </w:rPr>
       </w:r>
     </w:p>
@@ -6472,7 +7006,16 @@
         </w:rPr>
       </w:pPr>
       <w:r>
-        <w:rPr/>
+        <w:rPr>
+          <w:rFonts w:cs="Tahoma" w:ascii="Tahoma" w:hAnsi="Tahoma"/>
+          <w:b w:val="false"/>
+          <w:bCs w:val="false"/>
+          <w:i w:val="false"/>
+          <w:iCs w:val="false"/>
+          <w:color w:val="00000A"/>
+          <w:sz w:val="24"/>
+          <w:szCs w:val="24"/>
+        </w:rPr>
       </w:r>
     </w:p>
     <w:p>
@@ -6514,42 +7057,38 @@
           <w:sz w:val="24"/>
           <w:szCs w:val="24"/>
         </w:rPr>
-        <w:t xml:space="preserve">более конкретный подход, который </w:t>
-      </w:r>
-      <w:r>
-        <w:rPr>
-          <w:rFonts w:cs="Tahoma" w:ascii="Tahoma" w:hAnsi="Tahoma"/>
-          <w:b w:val="false"/>
-          <w:bCs w:val="false"/>
+        <w:t>более конкретный подход, который отображает специфичные артифекты по отношению к специфичным целям развертки. Например — exe файл для Windows и .sh для Linux. В частности, эта диаграма может указывать на специализированные машины и девайсы. This approach is used to highlight the differences in deployments along development, staging and release builds</w:t>
+      </w:r>
+    </w:p>
+    <w:p>
+      <w:pPr>
+        <w:pStyle w:val="Normal"/>
+        <w:spacing w:lineRule="auto" w:line="240" w:before="0" w:after="0"/>
+        <w:jc w:val="left"/>
+        <w:rPr>
+          <w:rFonts w:ascii="Tahoma" w:hAnsi="Tahoma" w:cs="Tahoma"/>
+          <w:b w:val="false"/>
+          <w:b w:val="false"/>
+          <w:bCs w:val="false"/>
+          <w:i w:val="false"/>
           <w:i w:val="false"/>
           <w:iCs w:val="false"/>
           <w:color w:val="00000A"/>
           <w:sz w:val="24"/>
           <w:szCs w:val="24"/>
         </w:rPr>
-        <w:t>отображает специфичные артифекты по отношению к специфичным целям развертки. Например — exe файл для Windows и .sh для Linux. В частности, эта диаграма может указывать на специализированные машины и девайсы. This approach is used to highlight the differences in deployments along development, staging and release builds</w:t>
-      </w:r>
-    </w:p>
-    <w:p>
-      <w:pPr>
-        <w:pStyle w:val="Normal"/>
-        <w:spacing w:lineRule="auto" w:line="240" w:before="0" w:after="0"/>
-        <w:jc w:val="left"/>
-        <w:rPr>
-          <w:rFonts w:ascii="Tahoma" w:hAnsi="Tahoma" w:cs="Tahoma"/>
-          <w:b w:val="false"/>
-          <w:b w:val="false"/>
-          <w:bCs w:val="false"/>
-          <w:i w:val="false"/>
+      </w:pPr>
+      <w:r>
+        <w:rPr>
+          <w:rFonts w:cs="Tahoma" w:ascii="Tahoma" w:hAnsi="Tahoma"/>
+          <w:b w:val="false"/>
+          <w:bCs w:val="false"/>
           <w:i w:val="false"/>
           <w:iCs w:val="false"/>
           <w:color w:val="00000A"/>
           <w:sz w:val="24"/>
           <w:szCs w:val="24"/>
         </w:rPr>
-      </w:pPr>
-      <w:r>
-        <w:rPr/>
         <w:drawing>
           <wp:anchor behindDoc="0" distT="0" distB="0" distL="0" distR="0" simplePos="0" locked="0" layoutInCell="1" allowOverlap="1" relativeHeight="8">
             <wp:simplePos x="0" y="0"/>
@@ -6658,7 +7197,16 @@
         </w:rPr>
       </w:pPr>
       <w:r>
-        <w:rPr/>
+        <w:rPr>
+          <w:rFonts w:cs="Tahoma" w:ascii="Tahoma" w:hAnsi="Tahoma"/>
+          <w:b w:val="false"/>
+          <w:bCs w:val="false"/>
+          <w:i w:val="false"/>
+          <w:iCs w:val="false"/>
+          <w:color w:val="00000A"/>
+          <w:sz w:val="24"/>
+          <w:szCs w:val="24"/>
+        </w:rPr>
         <w:drawing>
           <wp:anchor behindDoc="0" distT="0" distB="0" distL="0" distR="0" simplePos="0" locked="0" layoutInCell="1" allowOverlap="1" relativeHeight="9">
             <wp:simplePos x="0" y="0"/>
@@ -6746,7 +7294,16 @@
         </w:rPr>
       </w:pPr>
       <w:r>
-        <w:rPr/>
+        <w:rPr>
+          <w:rFonts w:cs="Tahoma" w:ascii="Tahoma" w:hAnsi="Tahoma"/>
+          <w:b w:val="false"/>
+          <w:bCs w:val="false"/>
+          <w:i w:val="false"/>
+          <w:iCs w:val="false"/>
+          <w:color w:val="00000A"/>
+          <w:sz w:val="24"/>
+          <w:szCs w:val="24"/>
+        </w:rPr>
       </w:r>
     </w:p>
     <w:p>
@@ -6768,7 +7325,16 @@
         </w:rPr>
       </w:pPr>
       <w:r>
-        <w:rPr/>
+        <w:rPr>
+          <w:rFonts w:cs="Tahoma" w:ascii="Tahoma" w:hAnsi="Tahoma"/>
+          <w:b w:val="false"/>
+          <w:bCs w:val="false"/>
+          <w:i w:val="false"/>
+          <w:iCs w:val="false"/>
+          <w:color w:val="00000A"/>
+          <w:sz w:val="24"/>
+          <w:szCs w:val="24"/>
+        </w:rPr>
       </w:r>
     </w:p>
     <w:p>
@@ -6790,7 +7356,16 @@
         </w:rPr>
       </w:pPr>
       <w:r>
-        <w:rPr/>
+        <w:rPr>
+          <w:rFonts w:cs="Tahoma" w:ascii="Tahoma" w:hAnsi="Tahoma"/>
+          <w:b w:val="false"/>
+          <w:bCs w:val="false"/>
+          <w:i w:val="false"/>
+          <w:iCs w:val="false"/>
+          <w:color w:val="00000A"/>
+          <w:sz w:val="24"/>
+          <w:szCs w:val="24"/>
+        </w:rPr>
       </w:r>
     </w:p>
     <w:p>
@@ -6812,7 +7387,16 @@
         </w:rPr>
       </w:pPr>
       <w:r>
-        <w:rPr/>
+        <w:rPr>
+          <w:rFonts w:cs="Tahoma" w:ascii="Tahoma" w:hAnsi="Tahoma"/>
+          <w:b w:val="false"/>
+          <w:bCs w:val="false"/>
+          <w:i w:val="false"/>
+          <w:iCs w:val="false"/>
+          <w:color w:val="00000A"/>
+          <w:sz w:val="24"/>
+          <w:szCs w:val="24"/>
+        </w:rPr>
       </w:r>
     </w:p>
     <w:p>
@@ -6834,7 +7418,16 @@
         </w:rPr>
       </w:pPr>
       <w:r>
-        <w:rPr/>
+        <w:rPr>
+          <w:rFonts w:cs="Tahoma" w:ascii="Tahoma" w:hAnsi="Tahoma"/>
+          <w:b w:val="false"/>
+          <w:bCs w:val="false"/>
+          <w:i w:val="false"/>
+          <w:iCs w:val="false"/>
+          <w:color w:val="00000A"/>
+          <w:sz w:val="24"/>
+          <w:szCs w:val="24"/>
+        </w:rPr>
       </w:r>
     </w:p>
     <w:p>
@@ -6856,7 +7449,16 @@
         </w:rPr>
       </w:pPr>
       <w:r>
-        <w:rPr/>
+        <w:rPr>
+          <w:rFonts w:cs="Tahoma" w:ascii="Tahoma" w:hAnsi="Tahoma"/>
+          <w:b w:val="false"/>
+          <w:bCs w:val="false"/>
+          <w:i w:val="false"/>
+          <w:iCs w:val="false"/>
+          <w:color w:val="00000A"/>
+          <w:sz w:val="24"/>
+          <w:szCs w:val="24"/>
+        </w:rPr>
       </w:r>
     </w:p>
     <w:p>
@@ -6878,7 +7480,16 @@
         </w:rPr>
       </w:pPr>
       <w:r>
-        <w:rPr/>
+        <w:rPr>
+          <w:rFonts w:cs="Tahoma" w:ascii="Tahoma" w:hAnsi="Tahoma"/>
+          <w:b w:val="false"/>
+          <w:bCs w:val="false"/>
+          <w:i w:val="false"/>
+          <w:iCs w:val="false"/>
+          <w:color w:val="00000A"/>
+          <w:sz w:val="24"/>
+          <w:szCs w:val="24"/>
+        </w:rPr>
         <w:drawing>
           <wp:anchor behindDoc="0" distT="0" distB="0" distL="0" distR="0" simplePos="0" locked="0" layoutInCell="1" allowOverlap="1" relativeHeight="10">
             <wp:simplePos x="0" y="0"/>
@@ -6944,8 +7555,16 @@
           <w:sz w:val="24"/>
           <w:szCs w:val="24"/>
         </w:rPr>
-        <w:t xml:space="preserve">Манифестация — </w:t>
-      </w:r>
+        <w:t>Манифестация — артефакт является физической реализаций софтверного компонента.</w:t>
+      </w:r>
+    </w:p>
+    <w:p>
+      <w:pPr>
+        <w:pStyle w:val="Normal"/>
+        <w:spacing w:lineRule="auto" w:line="240" w:before="0" w:after="0"/>
+        <w:jc w:val="left"/>
+        <w:rPr/>
+      </w:pPr>
       <w:r>
         <w:rPr>
           <w:rFonts w:cs="Tahoma" w:ascii="Tahoma" w:hAnsi="Tahoma"/>
@@ -6957,7 +7576,64 @@
           <w:sz w:val="24"/>
           <w:szCs w:val="24"/>
         </w:rPr>
-        <w:t>артефакт является физической реализаций софтверного компонента.</w:t>
+        <w:t>Class Player содержит всю функциональность, которую содержит компонент Player. Class Player появляется в результате ко</w:t>
+      </w:r>
+      <w:r>
+        <w:rPr>
+          <w:rFonts w:cs="Tahoma" w:ascii="Tahoma" w:hAnsi="Tahoma"/>
+          <w:b w:val="false"/>
+          <w:bCs w:val="false"/>
+          <w:i w:val="false"/>
+          <w:iCs w:val="false"/>
+          <w:color w:val="00000A"/>
+          <w:sz w:val="24"/>
+          <w:szCs w:val="24"/>
+        </w:rPr>
+        <w:t>м</w:t>
+      </w:r>
+      <w:r>
+        <w:rPr>
+          <w:rFonts w:cs="Tahoma" w:ascii="Tahoma" w:hAnsi="Tahoma"/>
+          <w:b w:val="false"/>
+          <w:bCs w:val="false"/>
+          <w:i w:val="false"/>
+          <w:iCs w:val="false"/>
+          <w:color w:val="00000A"/>
+          <w:sz w:val="24"/>
+          <w:szCs w:val="24"/>
+        </w:rPr>
+        <w:t>пилирования компонента Player</w:t>
+      </w:r>
+    </w:p>
+    <w:p>
+      <w:pPr>
+        <w:pStyle w:val="Normal"/>
+        <w:spacing w:lineRule="auto" w:line="240" w:before="0" w:after="0"/>
+        <w:jc w:val="left"/>
+        <w:rPr>
+          <w:rFonts w:ascii="Tahoma" w:hAnsi="Tahoma" w:cs="Tahoma"/>
+          <w:b w:val="false"/>
+          <w:b w:val="false"/>
+          <w:bCs w:val="false"/>
+          <w:i w:val="false"/>
+          <w:i w:val="false"/>
+          <w:iCs w:val="false"/>
+          <w:color w:val="00000A"/>
+          <w:sz w:val="24"/>
+          <w:szCs w:val="24"/>
+        </w:rPr>
+      </w:pPr>
+      <w:r>
+        <w:rPr>
+          <w:rFonts w:cs="Tahoma" w:ascii="Tahoma" w:hAnsi="Tahoma"/>
+          <w:b w:val="false"/>
+          <w:bCs w:val="false"/>
+          <w:i w:val="false"/>
+          <w:iCs w:val="false"/>
+          <w:color w:val="00000A"/>
+          <w:sz w:val="24"/>
+          <w:szCs w:val="24"/>
+        </w:rPr>
       </w:r>
     </w:p>
     <w:p>
@@ -6978,7 +7654,33 @@
           <w:sz w:val="24"/>
           <w:szCs w:val="24"/>
         </w:rPr>
-        <w:t>Class Player содержит всю функциональность, которую содержит компонент Player. Class Player появляется в результате копилирования компонента Player</w:t>
+        <w:t xml:space="preserve">Пример простой </w:t>
+      </w:r>
+      <w:r>
+        <w:rPr>
+          <w:rFonts w:cs="Tahoma" w:ascii="Tahoma" w:hAnsi="Tahoma"/>
+          <w:b w:val="false"/>
+          <w:bCs w:val="false"/>
+          <w:i w:val="false"/>
+          <w:iCs w:val="false"/>
+          <w:color w:val="00000A"/>
+          <w:sz w:val="24"/>
+          <w:szCs w:val="24"/>
+        </w:rPr>
+        <w:t>диаграммы.</w:t>
+      </w:r>
+      <w:r>
+        <w:rPr>
+          <w:rFonts w:cs="Tahoma" w:ascii="Tahoma" w:hAnsi="Tahoma"/>
+          <w:b w:val="false"/>
+          <w:bCs w:val="false"/>
+          <w:i w:val="false"/>
+          <w:iCs w:val="false"/>
+          <w:color w:val="00000A"/>
+          <w:sz w:val="24"/>
+          <w:szCs w:val="24"/>
+        </w:rPr>
+        <w:t xml:space="preserve"> Тут exe включает целый компонент Game, который в свою очередь включает всю логику программы. В целях сокрытия деталей, логика программы опущена</w:t>
       </w:r>
     </w:p>
     <w:p>
@@ -7000,17 +7702,6 @@
         </w:rPr>
       </w:pPr>
       <w:r>
-        <w:rPr/>
-      </w:r>
-    </w:p>
-    <w:p>
-      <w:pPr>
-        <w:pStyle w:val="Normal"/>
-        <w:spacing w:lineRule="auto" w:line="240" w:before="0" w:after="0"/>
-        <w:jc w:val="left"/>
-        <w:rPr/>
-      </w:pPr>
-      <w:r>
         <w:rPr>
           <w:rFonts w:cs="Tahoma" w:ascii="Tahoma" w:hAnsi="Tahoma"/>
           <w:b w:val="false"/>
@@ -7021,29 +7712,6 @@
           <w:sz w:val="24"/>
           <w:szCs w:val="24"/>
         </w:rPr>
-        <w:t>Пример простой диаграмы. Тут exe включает целый компонент Game, который в свою очередь включает всю логику программы. В целях сокрытия деталей, логика программы опущена</w:t>
-      </w:r>
-    </w:p>
-    <w:p>
-      <w:pPr>
-        <w:pStyle w:val="Normal"/>
-        <w:spacing w:lineRule="auto" w:line="240" w:before="0" w:after="0"/>
-        <w:jc w:val="left"/>
-        <w:rPr>
-          <w:rFonts w:ascii="Tahoma" w:hAnsi="Tahoma" w:cs="Tahoma"/>
-          <w:b w:val="false"/>
-          <w:b w:val="false"/>
-          <w:bCs w:val="false"/>
-          <w:i w:val="false"/>
-          <w:i w:val="false"/>
-          <w:iCs w:val="false"/>
-          <w:color w:val="00000A"/>
-          <w:sz w:val="24"/>
-          <w:szCs w:val="24"/>
-        </w:rPr>
-      </w:pPr>
-      <w:r>
-        <w:rPr/>
         <w:drawing>
           <wp:anchor behindDoc="0" distT="0" distB="0" distL="0" distR="0" simplePos="0" locked="0" layoutInCell="1" allowOverlap="1" relativeHeight="11">
             <wp:simplePos x="0" y="0"/>
@@ -7110,7 +7778,16 @@
         </w:rPr>
       </w:pPr>
       <w:r>
-        <w:rPr/>
+        <w:rPr>
+          <w:rFonts w:cs="Tahoma" w:ascii="Tahoma" w:hAnsi="Tahoma"/>
+          <w:b w:val="false"/>
+          <w:bCs w:val="false"/>
+          <w:i w:val="false"/>
+          <w:iCs w:val="false"/>
+          <w:color w:val="00000A"/>
+          <w:sz w:val="24"/>
+          <w:szCs w:val="24"/>
+        </w:rPr>
       </w:r>
     </w:p>
     <w:p>
@@ -7129,18 +7806,7 @@
           <w:sz w:val="24"/>
           <w:szCs w:val="24"/>
         </w:rPr>
-        <w:t>Activity</w:t>
-      </w:r>
-      <w:r>
-        <w:rPr>
-          <w:rFonts w:cs="Tahoma" w:ascii="Tahoma" w:hAnsi="Tahoma"/>
-          <w:b/>
-          <w:bCs/>
-          <w:color w:val="00000A"/>
-          <w:sz w:val="24"/>
-          <w:szCs w:val="24"/>
-        </w:rPr>
-        <w:t xml:space="preserve"> diagram</w:t>
+        <w:t>Activity diagram</w:t>
       </w:r>
     </w:p>
     <w:p>
@@ -7173,11 +7839,7 @@
         <w:pStyle w:val="Normal"/>
         <w:spacing w:lineRule="auto" w:line="240" w:before="0" w:after="0"/>
         <w:jc w:val="left"/>
-        <w:rPr>
-          <w:b w:val="false"/>
-          <w:b w:val="false"/>
-          <w:bCs w:val="false"/>
-        </w:rPr>
+        <w:rPr/>
       </w:pPr>
       <w:r>
         <w:rPr>
@@ -7190,20 +7852,8 @@
           <w:sz w:val="24"/>
           <w:szCs w:val="24"/>
         </w:rPr>
-        <w:t>Действия (actions) вызывают другие действия, например объекты создают новые объекты и тд.</w:t>
-      </w:r>
-    </w:p>
-    <w:p>
-      <w:pPr>
-        <w:pStyle w:val="Normal"/>
-        <w:spacing w:lineRule="auto" w:line="240" w:before="0" w:after="0"/>
-        <w:jc w:val="left"/>
-        <w:rPr>
-          <w:b w:val="false"/>
-          <w:b w:val="false"/>
-          <w:bCs w:val="false"/>
-        </w:rPr>
-      </w:pPr>
+        <w:t>Действия (actions) вызывают другие действия, например объекты создают новые объекты и т</w:t>
+      </w:r>
       <w:r>
         <w:rPr>
           <w:rFonts w:cs="Tahoma" w:ascii="Tahoma" w:hAnsi="Tahoma"/>
@@ -7215,6 +7865,44 @@
           <w:sz w:val="24"/>
           <w:szCs w:val="24"/>
         </w:rPr>
+        <w:t>.</w:t>
+      </w:r>
+      <w:r>
+        <w:rPr>
+          <w:rFonts w:cs="Tahoma" w:ascii="Tahoma" w:hAnsi="Tahoma"/>
+          <w:b w:val="false"/>
+          <w:bCs w:val="false"/>
+          <w:i w:val="false"/>
+          <w:iCs w:val="false"/>
+          <w:color w:val="00000A"/>
+          <w:sz w:val="24"/>
+          <w:szCs w:val="24"/>
+        </w:rPr>
+        <w:t>д.</w:t>
+      </w:r>
+    </w:p>
+    <w:p>
+      <w:pPr>
+        <w:pStyle w:val="Normal"/>
+        <w:spacing w:lineRule="auto" w:line="240" w:before="0" w:after="0"/>
+        <w:jc w:val="left"/>
+        <w:rPr>
+          <w:b w:val="false"/>
+          <w:b w:val="false"/>
+          <w:bCs w:val="false"/>
+        </w:rPr>
+      </w:pPr>
+      <w:r>
+        <w:rPr>
+          <w:rFonts w:cs="Tahoma" w:ascii="Tahoma" w:hAnsi="Tahoma"/>
+          <w:b w:val="false"/>
+          <w:bCs w:val="false"/>
+          <w:i w:val="false"/>
+          <w:iCs w:val="false"/>
+          <w:color w:val="00000A"/>
+          <w:sz w:val="24"/>
+          <w:szCs w:val="24"/>
+        </w:rPr>
         <w:t>Цель это диаграммы — отобразить изменяющееся поведение системы, как поток управления переходит из одного действия в другое.</w:t>
       </w:r>
     </w:p>
@@ -7235,8 +7923,12 @@
       </w:pPr>
       <w:r>
         <w:rPr>
-          <w:b w:val="false"/>
-          <w:bCs w:val="false"/>
+          <w:rFonts w:cs="Tahoma" w:ascii="Tahoma" w:hAnsi="Tahoma"/>
+          <w:i w:val="false"/>
+          <w:iCs w:val="false"/>
+          <w:color w:val="00000A"/>
+          <w:sz w:val="24"/>
+          <w:szCs w:val="24"/>
         </w:rPr>
       </w:r>
     </w:p>
@@ -7257,8 +7949,12 @@
       </w:pPr>
       <w:r>
         <w:rPr>
-          <w:b w:val="false"/>
-          <w:bCs w:val="false"/>
+          <w:rFonts w:cs="Tahoma" w:ascii="Tahoma" w:hAnsi="Tahoma"/>
+          <w:i w:val="false"/>
+          <w:iCs w:val="false"/>
+          <w:color w:val="00000A"/>
+          <w:sz w:val="24"/>
+          <w:szCs w:val="24"/>
         </w:rPr>
       </w:r>
     </w:p>
@@ -7279,8 +7975,12 @@
       </w:pPr>
       <w:r>
         <w:rPr>
-          <w:b w:val="false"/>
-          <w:bCs w:val="false"/>
+          <w:rFonts w:cs="Tahoma" w:ascii="Tahoma" w:hAnsi="Tahoma"/>
+          <w:i w:val="false"/>
+          <w:iCs w:val="false"/>
+          <w:color w:val="00000A"/>
+          <w:sz w:val="24"/>
+          <w:szCs w:val="24"/>
         </w:rPr>
       </w:r>
     </w:p>
@@ -7353,20 +8053,8 @@
           <w:sz w:val="24"/>
           <w:szCs w:val="24"/>
         </w:rPr>
-        <w:t>Круг — начало,</w:t>
-      </w:r>
-    </w:p>
-    <w:p>
-      <w:pPr>
-        <w:pStyle w:val="Normal"/>
-        <w:spacing w:lineRule="auto" w:line="240" w:before="0" w:after="0"/>
-        <w:jc w:val="left"/>
-        <w:rPr>
-          <w:b w:val="false"/>
-          <w:b w:val="false"/>
-          <w:bCs w:val="false"/>
-        </w:rPr>
-      </w:pPr>
+        <w:t>К</w:t>
+      </w:r>
       <w:r>
         <w:rPr>
           <w:rFonts w:cs="Tahoma" w:ascii="Tahoma" w:hAnsi="Tahoma"/>
@@ -7378,6 +8066,31 @@
           <w:sz w:val="24"/>
           <w:szCs w:val="24"/>
         </w:rPr>
+        <w:t>руг — начало,</w:t>
+      </w:r>
+    </w:p>
+    <w:p>
+      <w:pPr>
+        <w:pStyle w:val="Normal"/>
+        <w:spacing w:lineRule="auto" w:line="240" w:before="0" w:after="0"/>
+        <w:jc w:val="left"/>
+        <w:rPr>
+          <w:b w:val="false"/>
+          <w:b w:val="false"/>
+          <w:bCs w:val="false"/>
+        </w:rPr>
+      </w:pPr>
+      <w:r>
+        <w:rPr>
+          <w:rFonts w:cs="Tahoma" w:ascii="Tahoma" w:hAnsi="Tahoma"/>
+          <w:b w:val="false"/>
+          <w:bCs w:val="false"/>
+          <w:i w:val="false"/>
+          <w:iCs w:val="false"/>
+          <w:color w:val="00000A"/>
+          <w:sz w:val="24"/>
+          <w:szCs w:val="24"/>
+        </w:rPr>
         <w:t xml:space="preserve">Двойной круг — конец, </w:t>
       </w:r>
     </w:p>
@@ -7448,33 +8161,37 @@
       </w:pPr>
       <w:r>
         <w:rPr>
-          <w:b w:val="false"/>
-          <w:bCs w:val="false"/>
-        </w:rPr>
-      </w:r>
-    </w:p>
-    <w:p>
-      <w:pPr>
-        <w:pStyle w:val="Normal"/>
-        <w:spacing w:lineRule="auto" w:line="240" w:before="0" w:after="0"/>
-        <w:jc w:val="left"/>
-        <w:rPr>
-          <w:b w:val="false"/>
-          <w:b w:val="false"/>
-          <w:bCs w:val="false"/>
-        </w:rPr>
-      </w:pPr>
-      <w:r>
-        <w:rPr>
-          <w:rFonts w:cs="Tahoma" w:ascii="Tahoma" w:hAnsi="Tahoma"/>
-          <w:b w:val="false"/>
-          <w:bCs w:val="false"/>
+          <w:rFonts w:cs="Tahoma" w:ascii="Tahoma" w:hAnsi="Tahoma"/>
           <w:i w:val="false"/>
           <w:iCs w:val="false"/>
           <w:color w:val="00000A"/>
           <w:sz w:val="24"/>
           <w:szCs w:val="24"/>
         </w:rPr>
+      </w:r>
+    </w:p>
+    <w:p>
+      <w:pPr>
+        <w:pStyle w:val="Normal"/>
+        <w:spacing w:lineRule="auto" w:line="240" w:before="0" w:after="0"/>
+        <w:jc w:val="left"/>
+        <w:rPr>
+          <w:b w:val="false"/>
+          <w:b w:val="false"/>
+          <w:bCs w:val="false"/>
+        </w:rPr>
+      </w:pPr>
+      <w:r>
+        <w:rPr>
+          <w:rFonts w:cs="Tahoma" w:ascii="Tahoma" w:hAnsi="Tahoma"/>
+          <w:b w:val="false"/>
+          <w:bCs w:val="false"/>
+          <w:i w:val="false"/>
+          <w:iCs w:val="false"/>
+          <w:color w:val="00000A"/>
+          <w:sz w:val="24"/>
+          <w:szCs w:val="24"/>
+        </w:rPr>
         <w:t>Так же могут быть параллельные активности, например игрок начал игру и параллельно начала играть музыка. Так же параллельные потоки могут быть объединены в один поток</w:t>
       </w:r>
     </w:p>
@@ -7495,8 +8212,12 @@
       </w:pPr>
       <w:r>
         <w:rPr>
-          <w:b w:val="false"/>
-          <w:bCs w:val="false"/>
+          <w:rFonts w:cs="Tahoma" w:ascii="Tahoma" w:hAnsi="Tahoma"/>
+          <w:i w:val="false"/>
+          <w:iCs w:val="false"/>
+          <w:color w:val="00000A"/>
+          <w:sz w:val="24"/>
+          <w:szCs w:val="24"/>
         </w:rPr>
       </w:r>
     </w:p>
@@ -7572,7 +8293,20 @@
           <w:sz w:val="24"/>
           <w:szCs w:val="24"/>
         </w:rPr>
-        <w:t>Partitions</w:t>
+        <w:t>P</w:t>
+      </w:r>
+      <w:r>
+        <w:rPr>
+          <w:rFonts w:cs="Tahoma" w:ascii="Tahoma" w:hAnsi="Tahoma"/>
+          <w:b w:val="false"/>
+          <w:bCs w:val="false"/>
+          <w:i/>
+          <w:iCs/>
+          <w:color w:val="00000A"/>
+          <w:sz w:val="24"/>
+          <w:szCs w:val="24"/>
+        </w:rPr>
+        <w:t>artitions</w:t>
       </w:r>
     </w:p>
     <w:p>
@@ -7617,31 +8351,24 @@
       </w:pPr>
       <w:r>
         <w:rPr>
-          <w:b w:val="false"/>
-          <w:bCs w:val="false"/>
-        </w:rPr>
-      </w:r>
-    </w:p>
-    <w:p>
-      <w:pPr>
-        <w:pStyle w:val="Normal"/>
-        <w:spacing w:lineRule="auto" w:line="240" w:before="0" w:after="0"/>
-        <w:jc w:val="left"/>
-        <w:rPr>
-          <w:rFonts w:ascii="Tahoma" w:hAnsi="Tahoma" w:cs="Tahoma"/>
-          <w:i w:val="false"/>
+          <w:rFonts w:cs="Tahoma" w:ascii="Tahoma" w:hAnsi="Tahoma"/>
           <w:i w:val="false"/>
           <w:iCs w:val="false"/>
           <w:color w:val="00000A"/>
           <w:sz w:val="24"/>
           <w:szCs w:val="24"/>
         </w:rPr>
-      </w:pPr>
-      <w:r>
-        <w:rPr>
-          <w:b w:val="false"/>
-          <w:bCs w:val="false"/>
-        </w:rPr>
+      </w:r>
+    </w:p>
+    <w:p>
+      <w:pPr>
+        <w:pStyle w:val="Normal"/>
+        <w:spacing w:lineRule="auto" w:line="240" w:before="0" w:after="0"/>
+        <w:jc w:val="left"/>
+        <w:rPr/>
+      </w:pPr>
+      <w:r>
+        <w:rPr/>
       </w:r>
     </w:p>
     <w:sectPr>
@@ -9012,7 +9739,7 @@
     <w:qFormat/>
     <w:pPr>
       <w:widowControl/>
-      <w:overflowPunct w:val="false"/>
+      <w:overflowPunct w:val="true"/>
       <w:bidi w:val="0"/>
       <w:spacing w:lineRule="auto" w:line="276" w:before="0" w:after="200"/>
       <w:jc w:val="left"/>
@@ -12484,6 +13211,510 @@
   </w:style>
   <w:style w:type="character" w:styleId="ListLabel474">
     <w:name w:val="ListLabel 474"/>
+    <w:qFormat/>
+    <w:rPr>
+      <w:rFonts w:cs="OpenSymbol"/>
+    </w:rPr>
+  </w:style>
+  <w:style w:type="character" w:styleId="ListLabel475">
+    <w:name w:val="ListLabel 475"/>
+    <w:qFormat/>
+    <w:rPr>
+      <w:rFonts w:cs="Wingdings"/>
+    </w:rPr>
+  </w:style>
+  <w:style w:type="character" w:styleId="ListLabel476">
+    <w:name w:val="ListLabel 476"/>
+    <w:qFormat/>
+    <w:rPr>
+      <w:rFonts w:cs="Wingdings"/>
+    </w:rPr>
+  </w:style>
+  <w:style w:type="character" w:styleId="ListLabel477">
+    <w:name w:val="ListLabel 477"/>
+    <w:qFormat/>
+    <w:rPr>
+      <w:rFonts w:cs="Wingdings"/>
+    </w:rPr>
+  </w:style>
+  <w:style w:type="character" w:styleId="ListLabel478">
+    <w:name w:val="ListLabel 478"/>
+    <w:qFormat/>
+    <w:rPr>
+      <w:rFonts w:cs="Wingdings"/>
+    </w:rPr>
+  </w:style>
+  <w:style w:type="character" w:styleId="ListLabel479">
+    <w:name w:val="ListLabel 479"/>
+    <w:qFormat/>
+    <w:rPr>
+      <w:rFonts w:cs="Wingdings"/>
+    </w:rPr>
+  </w:style>
+  <w:style w:type="character" w:styleId="ListLabel480">
+    <w:name w:val="ListLabel 480"/>
+    <w:qFormat/>
+    <w:rPr>
+      <w:rFonts w:cs="Wingdings"/>
+    </w:rPr>
+  </w:style>
+  <w:style w:type="character" w:styleId="ListLabel481">
+    <w:name w:val="ListLabel 481"/>
+    <w:qFormat/>
+    <w:rPr>
+      <w:rFonts w:cs="Wingdings"/>
+    </w:rPr>
+  </w:style>
+  <w:style w:type="character" w:styleId="ListLabel482">
+    <w:name w:val="ListLabel 482"/>
+    <w:qFormat/>
+    <w:rPr>
+      <w:rFonts w:cs="Wingdings"/>
+    </w:rPr>
+  </w:style>
+  <w:style w:type="character" w:styleId="ListLabel483">
+    <w:name w:val="ListLabel 483"/>
+    <w:qFormat/>
+    <w:rPr>
+      <w:rFonts w:cs="Wingdings"/>
+    </w:rPr>
+  </w:style>
+  <w:style w:type="character" w:styleId="ListLabel484">
+    <w:name w:val="ListLabel 484"/>
+    <w:qFormat/>
+    <w:rPr>
+      <w:rFonts w:cs="OpenSymbol"/>
+    </w:rPr>
+  </w:style>
+  <w:style w:type="character" w:styleId="ListLabel485">
+    <w:name w:val="ListLabel 485"/>
+    <w:qFormat/>
+    <w:rPr>
+      <w:rFonts w:cs="OpenSymbol"/>
+    </w:rPr>
+  </w:style>
+  <w:style w:type="character" w:styleId="ListLabel486">
+    <w:name w:val="ListLabel 486"/>
+    <w:qFormat/>
+    <w:rPr>
+      <w:rFonts w:cs="OpenSymbol"/>
+    </w:rPr>
+  </w:style>
+  <w:style w:type="character" w:styleId="ListLabel487">
+    <w:name w:val="ListLabel 487"/>
+    <w:qFormat/>
+    <w:rPr>
+      <w:rFonts w:cs="OpenSymbol"/>
+    </w:rPr>
+  </w:style>
+  <w:style w:type="character" w:styleId="ListLabel488">
+    <w:name w:val="ListLabel 488"/>
+    <w:qFormat/>
+    <w:rPr>
+      <w:rFonts w:cs="OpenSymbol"/>
+    </w:rPr>
+  </w:style>
+  <w:style w:type="character" w:styleId="ListLabel489">
+    <w:name w:val="ListLabel 489"/>
+    <w:qFormat/>
+    <w:rPr>
+      <w:rFonts w:cs="OpenSymbol"/>
+    </w:rPr>
+  </w:style>
+  <w:style w:type="character" w:styleId="ListLabel490">
+    <w:name w:val="ListLabel 490"/>
+    <w:qFormat/>
+    <w:rPr>
+      <w:rFonts w:cs="OpenSymbol"/>
+    </w:rPr>
+  </w:style>
+  <w:style w:type="character" w:styleId="ListLabel491">
+    <w:name w:val="ListLabel 491"/>
+    <w:qFormat/>
+    <w:rPr>
+      <w:rFonts w:cs="OpenSymbol"/>
+    </w:rPr>
+  </w:style>
+  <w:style w:type="character" w:styleId="ListLabel492">
+    <w:name w:val="ListLabel 492"/>
+    <w:qFormat/>
+    <w:rPr>
+      <w:rFonts w:cs="OpenSymbol"/>
+    </w:rPr>
+  </w:style>
+  <w:style w:type="character" w:styleId="ListLabel493">
+    <w:name w:val="ListLabel 493"/>
+    <w:qFormat/>
+    <w:rPr>
+      <w:rFonts w:cs="OpenSymbol"/>
+    </w:rPr>
+  </w:style>
+  <w:style w:type="character" w:styleId="ListLabel494">
+    <w:name w:val="ListLabel 494"/>
+    <w:qFormat/>
+    <w:rPr>
+      <w:rFonts w:cs="OpenSymbol"/>
+    </w:rPr>
+  </w:style>
+  <w:style w:type="character" w:styleId="ListLabel495">
+    <w:name w:val="ListLabel 495"/>
+    <w:qFormat/>
+    <w:rPr>
+      <w:rFonts w:cs="OpenSymbol"/>
+    </w:rPr>
+  </w:style>
+  <w:style w:type="character" w:styleId="ListLabel496">
+    <w:name w:val="ListLabel 496"/>
+    <w:qFormat/>
+    <w:rPr>
+      <w:rFonts w:cs="OpenSymbol"/>
+    </w:rPr>
+  </w:style>
+  <w:style w:type="character" w:styleId="ListLabel497">
+    <w:name w:val="ListLabel 497"/>
+    <w:qFormat/>
+    <w:rPr>
+      <w:rFonts w:cs="OpenSymbol"/>
+    </w:rPr>
+  </w:style>
+  <w:style w:type="character" w:styleId="ListLabel498">
+    <w:name w:val="ListLabel 498"/>
+    <w:qFormat/>
+    <w:rPr>
+      <w:rFonts w:cs="OpenSymbol"/>
+    </w:rPr>
+  </w:style>
+  <w:style w:type="character" w:styleId="ListLabel499">
+    <w:name w:val="ListLabel 499"/>
+    <w:qFormat/>
+    <w:rPr>
+      <w:rFonts w:cs="OpenSymbol"/>
+    </w:rPr>
+  </w:style>
+  <w:style w:type="character" w:styleId="ListLabel500">
+    <w:name w:val="ListLabel 500"/>
+    <w:qFormat/>
+    <w:rPr>
+      <w:rFonts w:cs="OpenSymbol"/>
+    </w:rPr>
+  </w:style>
+  <w:style w:type="character" w:styleId="ListLabel501">
+    <w:name w:val="ListLabel 501"/>
+    <w:qFormat/>
+    <w:rPr>
+      <w:rFonts w:cs="OpenSymbol"/>
+    </w:rPr>
+  </w:style>
+  <w:style w:type="character" w:styleId="ListLabel502">
+    <w:name w:val="ListLabel 502"/>
+    <w:qFormat/>
+    <w:rPr>
+      <w:rFonts w:cs="OpenSymbol"/>
+    </w:rPr>
+  </w:style>
+  <w:style w:type="character" w:styleId="ListLabel503">
+    <w:name w:val="ListLabel 503"/>
+    <w:qFormat/>
+    <w:rPr>
+      <w:rFonts w:cs="OpenSymbol"/>
+    </w:rPr>
+  </w:style>
+  <w:style w:type="character" w:styleId="ListLabel504">
+    <w:name w:val="ListLabel 504"/>
+    <w:qFormat/>
+    <w:rPr>
+      <w:rFonts w:cs="OpenSymbol"/>
+    </w:rPr>
+  </w:style>
+  <w:style w:type="character" w:styleId="ListLabel505">
+    <w:name w:val="ListLabel 505"/>
+    <w:qFormat/>
+    <w:rPr>
+      <w:rFonts w:cs="OpenSymbol"/>
+    </w:rPr>
+  </w:style>
+  <w:style w:type="character" w:styleId="ListLabel506">
+    <w:name w:val="ListLabel 506"/>
+    <w:qFormat/>
+    <w:rPr>
+      <w:rFonts w:cs="OpenSymbol"/>
+    </w:rPr>
+  </w:style>
+  <w:style w:type="character" w:styleId="ListLabel507">
+    <w:name w:val="ListLabel 507"/>
+    <w:qFormat/>
+    <w:rPr>
+      <w:rFonts w:cs="OpenSymbol"/>
+    </w:rPr>
+  </w:style>
+  <w:style w:type="character" w:styleId="ListLabel508">
+    <w:name w:val="ListLabel 508"/>
+    <w:qFormat/>
+    <w:rPr>
+      <w:rFonts w:cs="OpenSymbol"/>
+    </w:rPr>
+  </w:style>
+  <w:style w:type="character" w:styleId="ListLabel509">
+    <w:name w:val="ListLabel 509"/>
+    <w:qFormat/>
+    <w:rPr>
+      <w:rFonts w:cs="OpenSymbol"/>
+    </w:rPr>
+  </w:style>
+  <w:style w:type="character" w:styleId="ListLabel510">
+    <w:name w:val="ListLabel 510"/>
+    <w:qFormat/>
+    <w:rPr>
+      <w:rFonts w:cs="OpenSymbol"/>
+    </w:rPr>
+  </w:style>
+  <w:style w:type="character" w:styleId="ListLabel511">
+    <w:name w:val="ListLabel 511"/>
+    <w:qFormat/>
+    <w:rPr>
+      <w:rFonts w:cs="OpenSymbol"/>
+    </w:rPr>
+  </w:style>
+  <w:style w:type="character" w:styleId="ListLabel512">
+    <w:name w:val="ListLabel 512"/>
+    <w:qFormat/>
+    <w:rPr>
+      <w:rFonts w:cs="OpenSymbol"/>
+    </w:rPr>
+  </w:style>
+  <w:style w:type="character" w:styleId="ListLabel513">
+    <w:name w:val="ListLabel 513"/>
+    <w:qFormat/>
+    <w:rPr>
+      <w:rFonts w:cs="OpenSymbol"/>
+    </w:rPr>
+  </w:style>
+  <w:style w:type="character" w:styleId="ListLabel514">
+    <w:name w:val="ListLabel 514"/>
+    <w:qFormat/>
+    <w:rPr>
+      <w:rFonts w:cs="OpenSymbol"/>
+    </w:rPr>
+  </w:style>
+  <w:style w:type="character" w:styleId="ListLabel515">
+    <w:name w:val="ListLabel 515"/>
+    <w:qFormat/>
+    <w:rPr>
+      <w:rFonts w:cs="OpenSymbol"/>
+    </w:rPr>
+  </w:style>
+  <w:style w:type="character" w:styleId="ListLabel516">
+    <w:name w:val="ListLabel 516"/>
+    <w:qFormat/>
+    <w:rPr>
+      <w:rFonts w:cs="OpenSymbol"/>
+    </w:rPr>
+  </w:style>
+  <w:style w:type="character" w:styleId="ListLabel517">
+    <w:name w:val="ListLabel 517"/>
+    <w:qFormat/>
+    <w:rPr>
+      <w:rFonts w:cs="OpenSymbol"/>
+    </w:rPr>
+  </w:style>
+  <w:style w:type="character" w:styleId="ListLabel518">
+    <w:name w:val="ListLabel 518"/>
+    <w:qFormat/>
+    <w:rPr>
+      <w:rFonts w:cs="OpenSymbol"/>
+    </w:rPr>
+  </w:style>
+  <w:style w:type="character" w:styleId="ListLabel519">
+    <w:name w:val="ListLabel 519"/>
+    <w:qFormat/>
+    <w:rPr>
+      <w:rFonts w:cs="OpenSymbol"/>
+    </w:rPr>
+  </w:style>
+  <w:style w:type="character" w:styleId="ListLabel520">
+    <w:name w:val="ListLabel 520"/>
+    <w:qFormat/>
+    <w:rPr>
+      <w:rFonts w:cs="OpenSymbol"/>
+    </w:rPr>
+  </w:style>
+  <w:style w:type="character" w:styleId="ListLabel521">
+    <w:name w:val="ListLabel 521"/>
+    <w:qFormat/>
+    <w:rPr>
+      <w:rFonts w:cs="OpenSymbol"/>
+    </w:rPr>
+  </w:style>
+  <w:style w:type="character" w:styleId="ListLabel522">
+    <w:name w:val="ListLabel 522"/>
+    <w:qFormat/>
+    <w:rPr>
+      <w:rFonts w:cs="OpenSymbol"/>
+    </w:rPr>
+  </w:style>
+  <w:style w:type="character" w:styleId="ListLabel523">
+    <w:name w:val="ListLabel 523"/>
+    <w:qFormat/>
+    <w:rPr>
+      <w:rFonts w:cs="OpenSymbol"/>
+    </w:rPr>
+  </w:style>
+  <w:style w:type="character" w:styleId="ListLabel524">
+    <w:name w:val="ListLabel 524"/>
+    <w:qFormat/>
+    <w:rPr>
+      <w:rFonts w:cs="OpenSymbol"/>
+    </w:rPr>
+  </w:style>
+  <w:style w:type="character" w:styleId="ListLabel525">
+    <w:name w:val="ListLabel 525"/>
+    <w:qFormat/>
+    <w:rPr>
+      <w:rFonts w:cs="OpenSymbol"/>
+    </w:rPr>
+  </w:style>
+  <w:style w:type="character" w:styleId="ListLabel526">
+    <w:name w:val="ListLabel 526"/>
+    <w:qFormat/>
+    <w:rPr>
+      <w:rFonts w:cs="OpenSymbol"/>
+    </w:rPr>
+  </w:style>
+  <w:style w:type="character" w:styleId="ListLabel527">
+    <w:name w:val="ListLabel 527"/>
+    <w:qFormat/>
+    <w:rPr>
+      <w:rFonts w:cs="OpenSymbol"/>
+    </w:rPr>
+  </w:style>
+  <w:style w:type="character" w:styleId="ListLabel528">
+    <w:name w:val="ListLabel 528"/>
+    <w:qFormat/>
+    <w:rPr>
+      <w:rFonts w:cs="OpenSymbol"/>
+    </w:rPr>
+  </w:style>
+  <w:style w:type="character" w:styleId="ListLabel529">
+    <w:name w:val="ListLabel 529"/>
+    <w:qFormat/>
+    <w:rPr>
+      <w:rFonts w:cs="OpenSymbol"/>
+    </w:rPr>
+  </w:style>
+  <w:style w:type="character" w:styleId="ListLabel530">
+    <w:name w:val="ListLabel 530"/>
+    <w:qFormat/>
+    <w:rPr>
+      <w:rFonts w:cs="OpenSymbol"/>
+    </w:rPr>
+  </w:style>
+  <w:style w:type="character" w:styleId="ListLabel531">
+    <w:name w:val="ListLabel 531"/>
+    <w:qFormat/>
+    <w:rPr>
+      <w:rFonts w:cs="OpenSymbol"/>
+    </w:rPr>
+  </w:style>
+  <w:style w:type="character" w:styleId="ListLabel532">
+    <w:name w:val="ListLabel 532"/>
+    <w:qFormat/>
+    <w:rPr>
+      <w:rFonts w:cs="OpenSymbol"/>
+    </w:rPr>
+  </w:style>
+  <w:style w:type="character" w:styleId="ListLabel533">
+    <w:name w:val="ListLabel 533"/>
+    <w:qFormat/>
+    <w:rPr>
+      <w:rFonts w:cs="OpenSymbol"/>
+    </w:rPr>
+  </w:style>
+  <w:style w:type="character" w:styleId="ListLabel534">
+    <w:name w:val="ListLabel 534"/>
+    <w:qFormat/>
+    <w:rPr>
+      <w:rFonts w:cs="OpenSymbol"/>
+    </w:rPr>
+  </w:style>
+  <w:style w:type="character" w:styleId="ListLabel535">
+    <w:name w:val="ListLabel 535"/>
+    <w:qFormat/>
+    <w:rPr>
+      <w:rFonts w:cs="OpenSymbol"/>
+    </w:rPr>
+  </w:style>
+  <w:style w:type="character" w:styleId="ListLabel536">
+    <w:name w:val="ListLabel 536"/>
+    <w:qFormat/>
+    <w:rPr>
+      <w:rFonts w:cs="OpenSymbol"/>
+    </w:rPr>
+  </w:style>
+  <w:style w:type="character" w:styleId="ListLabel537">
+    <w:name w:val="ListLabel 537"/>
+    <w:qFormat/>
+    <w:rPr>
+      <w:rFonts w:cs="OpenSymbol"/>
+    </w:rPr>
+  </w:style>
+  <w:style w:type="character" w:styleId="ListLabel538">
+    <w:name w:val="ListLabel 538"/>
+    <w:qFormat/>
+    <w:rPr>
+      <w:rFonts w:cs="OpenSymbol"/>
+    </w:rPr>
+  </w:style>
+  <w:style w:type="character" w:styleId="ListLabel539">
+    <w:name w:val="ListLabel 539"/>
+    <w:qFormat/>
+    <w:rPr>
+      <w:rFonts w:cs="OpenSymbol"/>
+    </w:rPr>
+  </w:style>
+  <w:style w:type="character" w:styleId="ListLabel540">
+    <w:name w:val="ListLabel 540"/>
+    <w:qFormat/>
+    <w:rPr>
+      <w:rFonts w:cs="OpenSymbol"/>
+    </w:rPr>
+  </w:style>
+  <w:style w:type="character" w:styleId="ListLabel541">
+    <w:name w:val="ListLabel 541"/>
+    <w:qFormat/>
+    <w:rPr>
+      <w:rFonts w:cs="OpenSymbol"/>
+    </w:rPr>
+  </w:style>
+  <w:style w:type="character" w:styleId="ListLabel542">
+    <w:name w:val="ListLabel 542"/>
+    <w:qFormat/>
+    <w:rPr>
+      <w:rFonts w:cs="OpenSymbol"/>
+    </w:rPr>
+  </w:style>
+  <w:style w:type="character" w:styleId="ListLabel543">
+    <w:name w:val="ListLabel 543"/>
+    <w:qFormat/>
+    <w:rPr>
+      <w:rFonts w:cs="OpenSymbol"/>
+    </w:rPr>
+  </w:style>
+  <w:style w:type="character" w:styleId="ListLabel544">
+    <w:name w:val="ListLabel 544"/>
+    <w:qFormat/>
+    <w:rPr>
+      <w:rFonts w:cs="OpenSymbol"/>
+    </w:rPr>
+  </w:style>
+  <w:style w:type="character" w:styleId="ListLabel545">
+    <w:name w:val="ListLabel 545"/>
+    <w:qFormat/>
+    <w:rPr>
+      <w:rFonts w:cs="OpenSymbol"/>
+    </w:rPr>
+  </w:style>
+  <w:style w:type="character" w:styleId="ListLabel546">
+    <w:name w:val="ListLabel 546"/>
     <w:qFormat/>
     <w:rPr>
       <w:rFonts w:cs="OpenSymbol"/>
@@ -12614,7 +13845,7 @@
     <w:qFormat/>
     <w:pPr>
       <w:widowControl/>
-      <w:overflowPunct w:val="false"/>
+      <w:overflowPunct w:val="true"/>
       <w:bidi w:val="0"/>
       <w:spacing w:lineRule="auto" w:line="240" w:before="0" w:after="0"/>
       <w:jc w:val="left"/>

</xml_diff>